<commit_message>
Changes remote shut down signature
</commit_message>
<xml_diff>
--- a/Main/Doc/en/Windows Server Advanced Power Managment (englisch).docx
+++ b/Main/Doc/en/Windows Server Advanced Power Managment (englisch).docx
@@ -232,8 +232,6 @@
                   </w:rPr>
                   <w:t>4</w:t>
                 </w:r>
-                <w:bookmarkStart w:id="0" w:name="_GoBack"/>
-                <w:bookmarkEnd w:id="0"/>
               </w:p>
             </w:tc>
           </w:tr>
@@ -331,15 +329,27 @@
           <w:docPartUnique/>
         </w:docPartObj>
       </w:sdtPr>
-      <w:sdtEndPr/>
       <w:sdtContent>
         <w:p>
           <w:pPr>
             <w:pStyle w:val="Inhaltsverzeichnisberschrift"/>
           </w:pPr>
           <w:r>
-            <w:t>Table of contents</w:t>
+            <w:t xml:space="preserve">Table </w:t>
           </w:r>
+          <w:proofErr w:type="spellStart"/>
+          <w:r>
+            <w:t>of</w:t>
+          </w:r>
+          <w:proofErr w:type="spellEnd"/>
+          <w:r>
+            <w:t xml:space="preserve"> </w:t>
+          </w:r>
+          <w:proofErr w:type="spellStart"/>
+          <w:r>
+            <w:t>contents</w:t>
+          </w:r>
+          <w:proofErr w:type="spellEnd"/>
         </w:p>
         <w:p>
           <w:pPr>
@@ -2443,7 +2453,7 @@
           <w:lang w:val="en-US"/>
         </w:rPr>
       </w:pPr>
-      <w:bookmarkStart w:id="1" w:name="_Toc459269807"/>
+      <w:bookmarkStart w:id="0" w:name="_Toc459269807"/>
       <w:r>
         <w:rPr>
           <w:lang w:val="en-US"/>
@@ -2451,7 +2461,7 @@
         <w:lastRenderedPageBreak/>
         <w:t>Introduction</w:t>
       </w:r>
-      <w:bookmarkEnd w:id="1"/>
+      <w:bookmarkEnd w:id="0"/>
     </w:p>
     <w:p>
       <w:pPr>
@@ -2852,6 +2862,7 @@
         <w:t xml:space="preserve">In combination with supported apps or programs (e.g. </w:t>
       </w:r>
       <w:hyperlink r:id="rId8" w:history="1">
+        <w:proofErr w:type="spellStart"/>
         <w:r>
           <w:rPr>
             <w:rStyle w:val="Hyperlink"/>
@@ -2859,6 +2870,7 @@
           </w:rPr>
           <w:t>MagicPacket</w:t>
         </w:r>
+        <w:proofErr w:type="spellEnd"/>
       </w:hyperlink>
       <w:r>
         <w:rPr>
@@ -2888,7 +2900,7 @@
           <w:lang w:val="en-US"/>
         </w:rPr>
       </w:pPr>
-      <w:bookmarkStart w:id="2" w:name="_Toc459269808"/>
+      <w:bookmarkStart w:id="1" w:name="_Toc459269808"/>
       <w:r>
         <w:rPr>
           <w:lang w:val="en-US"/>
@@ -2902,7 +2914,7 @@
         </w:rPr>
         <w:t>equirements</w:t>
       </w:r>
-      <w:bookmarkEnd w:id="2"/>
+      <w:bookmarkEnd w:id="1"/>
     </w:p>
     <w:p>
       <w:pPr>
@@ -3171,7 +3183,7 @@
           <w:lang w:val="en-US"/>
         </w:rPr>
       </w:pPr>
-      <w:bookmarkStart w:id="3" w:name="_Toc459269809"/>
+      <w:bookmarkStart w:id="2" w:name="_Toc459269809"/>
       <w:r>
         <w:rPr>
           <w:lang w:val="en-US"/>
@@ -3185,7 +3197,7 @@
         </w:rPr>
         <w:t>s</w:t>
       </w:r>
-      <w:bookmarkEnd w:id="3"/>
+      <w:bookmarkEnd w:id="2"/>
     </w:p>
     <w:p>
       <w:pPr>
@@ -3290,7 +3302,7 @@
           <w:lang w:val="en-US"/>
         </w:rPr>
       </w:pPr>
-      <w:bookmarkStart w:id="4" w:name="_Toc459269810"/>
+      <w:bookmarkStart w:id="3" w:name="_Toc459269810"/>
       <w:r>
         <w:rPr>
           <w:lang w:val="en-US"/>
@@ -3298,7 +3310,7 @@
         <w:lastRenderedPageBreak/>
         <w:t>Installation</w:t>
       </w:r>
-      <w:bookmarkEnd w:id="4"/>
+      <w:bookmarkEnd w:id="3"/>
     </w:p>
     <w:p>
       <w:pPr>
@@ -4006,7 +4018,7 @@
           <w:lang w:val="en-US"/>
         </w:rPr>
       </w:pPr>
-      <w:bookmarkStart w:id="5" w:name="_Toc459269811"/>
+      <w:bookmarkStart w:id="4" w:name="_Toc459269811"/>
       <w:r>
         <w:rPr>
           <w:lang w:val="en-US"/>
@@ -4014,7 +4026,7 @@
         <w:lastRenderedPageBreak/>
         <w:t>Uninstall</w:t>
       </w:r>
-      <w:bookmarkEnd w:id="5"/>
+      <w:bookmarkEnd w:id="4"/>
     </w:p>
     <w:p>
       <w:pPr>
@@ -4165,7 +4177,7 @@
           <w:lang w:val="en-US"/>
         </w:rPr>
       </w:pPr>
-      <w:bookmarkStart w:id="6" w:name="_Toc459269812"/>
+      <w:bookmarkStart w:id="5" w:name="_Toc459269812"/>
       <w:r>
         <w:rPr>
           <w:lang w:val="en-US"/>
@@ -4173,7 +4185,7 @@
         <w:lastRenderedPageBreak/>
         <w:t>Update</w:t>
       </w:r>
-      <w:bookmarkEnd w:id="6"/>
+      <w:bookmarkEnd w:id="5"/>
     </w:p>
     <w:p>
       <w:pPr>
@@ -4264,7 +4276,7 @@
           <w:lang w:val="en-US"/>
         </w:rPr>
       </w:pPr>
-      <w:bookmarkStart w:id="7" w:name="_Toc459269813"/>
+      <w:bookmarkStart w:id="6" w:name="_Toc459269813"/>
       <w:r>
         <w:rPr>
           <w:lang w:val="en-US"/>
@@ -4272,7 +4284,7 @@
         <w:lastRenderedPageBreak/>
         <w:t>Usage</w:t>
       </w:r>
-      <w:bookmarkEnd w:id="7"/>
+      <w:bookmarkEnd w:id="6"/>
     </w:p>
     <w:p>
       <w:pPr>
@@ -4505,9 +4517,9 @@
           <w:lang w:val="en-US"/>
         </w:rPr>
       </w:pPr>
-      <w:bookmarkStart w:id="8" w:name="_Main_window"/>
-      <w:bookmarkStart w:id="9" w:name="_Toc459269814"/>
-      <w:bookmarkEnd w:id="8"/>
+      <w:bookmarkStart w:id="7" w:name="_Main_window"/>
+      <w:bookmarkStart w:id="8" w:name="_Toc459269814"/>
+      <w:bookmarkEnd w:id="7"/>
       <w:r>
         <w:rPr>
           <w:lang w:val="en-US"/>
@@ -4515,7 +4527,7 @@
         <w:lastRenderedPageBreak/>
         <w:t>Main window</w:t>
       </w:r>
-      <w:bookmarkEnd w:id="9"/>
+      <w:bookmarkEnd w:id="8"/>
     </w:p>
     <w:p>
       <w:pPr>
@@ -5852,8 +5864,8 @@
         </w:rPr>
         <w:t>.</w:t>
       </w:r>
-      <w:bookmarkStart w:id="10" w:name="_Settings"/>
-      <w:bookmarkEnd w:id="10"/>
+      <w:bookmarkStart w:id="9" w:name="_Settings"/>
+      <w:bookmarkEnd w:id="9"/>
     </w:p>
     <w:p>
       <w:pPr>
@@ -5863,9 +5875,9 @@
           <w:lang w:val="en-US"/>
         </w:rPr>
       </w:pPr>
-      <w:bookmarkStart w:id="11" w:name="_Settings_1"/>
-      <w:bookmarkStart w:id="12" w:name="_Toc459269815"/>
-      <w:bookmarkEnd w:id="11"/>
+      <w:bookmarkStart w:id="10" w:name="_Settings_1"/>
+      <w:bookmarkStart w:id="11" w:name="_Toc459269815"/>
+      <w:bookmarkEnd w:id="10"/>
       <w:r>
         <w:rPr>
           <w:lang w:val="en-US"/>
@@ -5873,107 +5885,107 @@
         <w:lastRenderedPageBreak/>
         <w:t>Settings</w:t>
       </w:r>
+      <w:bookmarkEnd w:id="11"/>
+    </w:p>
+    <w:p>
+      <w:pPr>
+        <w:rPr>
+          <w:lang w:val="en-US"/>
+        </w:rPr>
+      </w:pPr>
+      <w:r>
+        <w:rPr>
+          <w:lang w:val="en-US"/>
+        </w:rPr>
+        <w:t xml:space="preserve">With the </w:t>
+      </w:r>
+      <w:r>
+        <w:rPr>
+          <w:lang w:val="en-US"/>
+        </w:rPr>
+        <w:t>settings</w:t>
+      </w:r>
+      <w:r>
+        <w:rPr>
+          <w:lang w:val="en-US"/>
+        </w:rPr>
+        <w:t>, Windows Server Advanced Power Management can be tailored to the specific needs</w:t>
+      </w:r>
+      <w:r>
+        <w:rPr>
+          <w:lang w:val="en-US"/>
+        </w:rPr>
+        <w:t>.</w:t>
+      </w:r>
+    </w:p>
+    <w:p>
+      <w:pPr>
+        <w:rPr>
+          <w:lang w:val="en-US"/>
+        </w:rPr>
+      </w:pPr>
+      <w:r>
+        <w:rPr>
+          <w:lang w:val="en-US"/>
+        </w:rPr>
+        <w:t xml:space="preserve">The </w:t>
+      </w:r>
+      <w:r>
+        <w:rPr>
+          <w:lang w:val="en-US"/>
+        </w:rPr>
+        <w:t>settings</w:t>
+      </w:r>
+      <w:r>
+        <w:rPr>
+          <w:lang w:val="en-US"/>
+        </w:rPr>
+        <w:t xml:space="preserve"> dial</w:t>
+      </w:r>
+      <w:r>
+        <w:rPr>
+          <w:lang w:val="en-US"/>
+        </w:rPr>
+        <w:t xml:space="preserve">og can be accessed by the link </w:t>
+      </w:r>
+      <w:r>
+        <w:rPr>
+          <w:i/>
+          <w:lang w:val="en-US"/>
+        </w:rPr>
+        <w:t>Settings</w:t>
+      </w:r>
+      <w:r>
+        <w:rPr>
+          <w:lang w:val="en-US"/>
+        </w:rPr>
+        <w:t xml:space="preserve"> in the main window.</w:t>
+      </w:r>
+    </w:p>
+    <w:p>
+      <w:pPr>
+        <w:rPr>
+          <w:lang w:val="en-US"/>
+        </w:rPr>
+      </w:pPr>
+    </w:p>
+    <w:p>
+      <w:pPr>
+        <w:pStyle w:val="berschrift3"/>
+        <w:rPr>
+          <w:lang w:val="en-US"/>
+        </w:rPr>
+      </w:pPr>
+      <w:bookmarkStart w:id="12" w:name="_General"/>
+      <w:bookmarkStart w:id="13" w:name="_Toc459269816"/>
       <w:bookmarkEnd w:id="12"/>
-    </w:p>
-    <w:p>
-      <w:pPr>
-        <w:rPr>
-          <w:lang w:val="en-US"/>
-        </w:rPr>
-      </w:pPr>
-      <w:r>
-        <w:rPr>
-          <w:lang w:val="en-US"/>
-        </w:rPr>
-        <w:t xml:space="preserve">With the </w:t>
-      </w:r>
-      <w:r>
-        <w:rPr>
-          <w:lang w:val="en-US"/>
-        </w:rPr>
-        <w:t>settings</w:t>
-      </w:r>
-      <w:r>
-        <w:rPr>
-          <w:lang w:val="en-US"/>
-        </w:rPr>
-        <w:t>, Windows Server Advanced Power Management can be tailored to the specific needs</w:t>
-      </w:r>
-      <w:r>
-        <w:rPr>
-          <w:lang w:val="en-US"/>
-        </w:rPr>
-        <w:t>.</w:t>
-      </w:r>
-    </w:p>
-    <w:p>
-      <w:pPr>
-        <w:rPr>
-          <w:lang w:val="en-US"/>
-        </w:rPr>
-      </w:pPr>
-      <w:r>
-        <w:rPr>
-          <w:lang w:val="en-US"/>
-        </w:rPr>
-        <w:t xml:space="preserve">The </w:t>
-      </w:r>
-      <w:r>
-        <w:rPr>
-          <w:lang w:val="en-US"/>
-        </w:rPr>
-        <w:t>settings</w:t>
-      </w:r>
-      <w:r>
-        <w:rPr>
-          <w:lang w:val="en-US"/>
-        </w:rPr>
-        <w:t xml:space="preserve"> dial</w:t>
-      </w:r>
-      <w:r>
-        <w:rPr>
-          <w:lang w:val="en-US"/>
-        </w:rPr>
-        <w:t xml:space="preserve">og can be accessed by the link </w:t>
-      </w:r>
-      <w:r>
-        <w:rPr>
-          <w:i/>
-          <w:lang w:val="en-US"/>
-        </w:rPr>
-        <w:t>Settings</w:t>
-      </w:r>
-      <w:r>
-        <w:rPr>
-          <w:lang w:val="en-US"/>
-        </w:rPr>
-        <w:t xml:space="preserve"> in the main window.</w:t>
-      </w:r>
-    </w:p>
-    <w:p>
-      <w:pPr>
-        <w:rPr>
-          <w:lang w:val="en-US"/>
-        </w:rPr>
-      </w:pPr>
-    </w:p>
-    <w:p>
-      <w:pPr>
-        <w:pStyle w:val="berschrift3"/>
-        <w:rPr>
-          <w:lang w:val="en-US"/>
-        </w:rPr>
-      </w:pPr>
-      <w:bookmarkStart w:id="13" w:name="_General"/>
-      <w:bookmarkStart w:id="14" w:name="_Toc459269816"/>
+      <w:r>
+        <w:rPr>
+          <w:lang w:val="en-US"/>
+        </w:rPr>
+        <w:t>General</w:t>
+      </w:r>
       <w:bookmarkEnd w:id="13"/>
-      <w:r>
-        <w:rPr>
-          <w:lang w:val="en-US"/>
-        </w:rPr>
-        <w:t>General</w:t>
-      </w:r>
-      <w:bookmarkEnd w:id="14"/>
     </w:p>
     <w:p>
       <w:pPr>
@@ -7363,11 +7375,11 @@
           <w:lang w:val="en-US"/>
         </w:rPr>
       </w:pPr>
-      <w:bookmarkStart w:id="15" w:name="_Monitoring"/>
-      <w:bookmarkStart w:id="16" w:name="_Monitoring_(system)"/>
-      <w:bookmarkStart w:id="17" w:name="_Toc459269817"/>
+      <w:bookmarkStart w:id="14" w:name="_Monitoring"/>
+      <w:bookmarkStart w:id="15" w:name="_Monitoring_(system)"/>
+      <w:bookmarkStart w:id="16" w:name="_Toc459269817"/>
+      <w:bookmarkEnd w:id="14"/>
       <w:bookmarkEnd w:id="15"/>
-      <w:bookmarkEnd w:id="16"/>
       <w:r>
         <w:rPr>
           <w:lang w:val="en-US"/>
@@ -7381,7 +7393,7 @@
         </w:rPr>
         <w:t xml:space="preserve"> (system)</w:t>
       </w:r>
-      <w:bookmarkEnd w:id="17"/>
+      <w:bookmarkEnd w:id="16"/>
     </w:p>
     <w:p>
       <w:pPr>
@@ -7899,7 +7911,21 @@
         <w:rPr>
           <w:lang w:val="en-US"/>
         </w:rPr>
-        <w:t>Download network load (in KBit/s)</w:t>
+        <w:t xml:space="preserve">Download network load (in </w:t>
+      </w:r>
+      <w:proofErr w:type="spellStart"/>
+      <w:r>
+        <w:rPr>
+          <w:lang w:val="en-US"/>
+        </w:rPr>
+        <w:t>KBit</w:t>
+      </w:r>
+      <w:proofErr w:type="spellEnd"/>
+      <w:r>
+        <w:rPr>
+          <w:lang w:val="en-US"/>
+        </w:rPr>
+        <w:t>/s)</w:t>
       </w:r>
     </w:p>
     <w:p>
@@ -7917,7 +7943,21 @@
         <w:rPr>
           <w:lang w:val="en-US"/>
         </w:rPr>
-        <w:t>Upload network load (in KBit/s)</w:t>
+        <w:t xml:space="preserve">Upload network load (in </w:t>
+      </w:r>
+      <w:proofErr w:type="spellStart"/>
+      <w:r>
+        <w:rPr>
+          <w:lang w:val="en-US"/>
+        </w:rPr>
+        <w:t>KBit</w:t>
+      </w:r>
+      <w:proofErr w:type="spellEnd"/>
+      <w:r>
+        <w:rPr>
+          <w:lang w:val="en-US"/>
+        </w:rPr>
+        <w:t>/s)</w:t>
       </w:r>
     </w:p>
     <w:p>
@@ -7935,7 +7975,21 @@
         <w:rPr>
           <w:lang w:val="en-US"/>
         </w:rPr>
-        <w:t>Total network load (upload + download) (in KBit/s)</w:t>
+        <w:t xml:space="preserve">Total network load (upload + download) (in </w:t>
+      </w:r>
+      <w:proofErr w:type="spellStart"/>
+      <w:r>
+        <w:rPr>
+          <w:lang w:val="en-US"/>
+        </w:rPr>
+        <w:t>KBit</w:t>
+      </w:r>
+      <w:proofErr w:type="spellEnd"/>
+      <w:r>
+        <w:rPr>
+          <w:lang w:val="en-US"/>
+        </w:rPr>
+        <w:t>/s)</w:t>
       </w:r>
       <w:r>
         <w:rPr>
@@ -7949,6 +8003,7 @@
         </w:rPr>
         <w:t xml:space="preserve"> </w:t>
       </w:r>
+      <w:proofErr w:type="spellStart"/>
       <w:r>
         <w:rPr>
           <w:lang w:val="en-US"/>
@@ -7961,6 +8016,7 @@
         </w:rPr>
         <w:t>it</w:t>
       </w:r>
+      <w:proofErr w:type="spellEnd"/>
       <w:r>
         <w:rPr>
           <w:lang w:val="en-US"/>
@@ -7973,6 +8029,7 @@
         </w:rPr>
         <w:t xml:space="preserve"> </w:t>
       </w:r>
+      <w:proofErr w:type="spellStart"/>
       <w:r>
         <w:rPr>
           <w:lang w:val="en-US"/>
@@ -7985,6 +8042,7 @@
         </w:rPr>
         <w:t>it</w:t>
       </w:r>
+      <w:proofErr w:type="spellEnd"/>
       <w:r>
         <w:rPr>
           <w:lang w:val="en-US"/>
@@ -7997,6 +8055,7 @@
         </w:rPr>
         <w:t xml:space="preserve"> </w:t>
       </w:r>
+      <w:proofErr w:type="spellStart"/>
       <w:r>
         <w:rPr>
           <w:lang w:val="en-US"/>
@@ -8009,6 +8068,7 @@
         </w:rPr>
         <w:t>it</w:t>
       </w:r>
+      <w:proofErr w:type="spellEnd"/>
       <w:r>
         <w:rPr>
           <w:lang w:val="en-US"/>
@@ -8497,9 +8557,9 @@
           <w:lang w:val="en-US"/>
         </w:rPr>
       </w:pPr>
-      <w:bookmarkStart w:id="18" w:name="_Monitoring_(advanced)"/>
-      <w:bookmarkStart w:id="19" w:name="_Toc459269818"/>
-      <w:bookmarkEnd w:id="18"/>
+      <w:bookmarkStart w:id="17" w:name="_Monitoring_(advanced)"/>
+      <w:bookmarkStart w:id="18" w:name="_Toc459269818"/>
+      <w:bookmarkEnd w:id="17"/>
       <w:r>
         <w:rPr>
           <w:lang w:val="en-US"/>
@@ -8519,7 +8579,7 @@
         </w:rPr>
         <w:t>)</w:t>
       </w:r>
-      <w:bookmarkEnd w:id="19"/>
+      <w:bookmarkEnd w:id="18"/>
     </w:p>
     <w:p>
       <w:pPr>
@@ -8855,7 +8915,21 @@
         <w:rPr>
           <w:lang w:val="en-US"/>
         </w:rPr>
-        <w:t xml:space="preserve"> (e.g. “MyComputer”)</w:t>
+        <w:t xml:space="preserve"> (e.g. “</w:t>
+      </w:r>
+      <w:proofErr w:type="spellStart"/>
+      <w:r>
+        <w:rPr>
+          <w:lang w:val="en-US"/>
+        </w:rPr>
+        <w:t>MyComputer</w:t>
+      </w:r>
+      <w:proofErr w:type="spellEnd"/>
+      <w:r>
+        <w:rPr>
+          <w:lang w:val="en-US"/>
+        </w:rPr>
+        <w:t>”)</w:t>
       </w:r>
       <w:r>
         <w:rPr>
@@ -9366,11 +9440,11 @@
           <w:lang w:val="en-US"/>
         </w:rPr>
       </w:pPr>
-      <w:bookmarkStart w:id="20" w:name="_Wake"/>
-      <w:bookmarkStart w:id="21" w:name="_After_policy_check"/>
-      <w:bookmarkStart w:id="22" w:name="_Toc459269819"/>
+      <w:bookmarkStart w:id="19" w:name="_Wake"/>
+      <w:bookmarkStart w:id="20" w:name="_After_policy_check"/>
+      <w:bookmarkStart w:id="21" w:name="_Toc459269819"/>
+      <w:bookmarkEnd w:id="19"/>
       <w:bookmarkEnd w:id="20"/>
-      <w:bookmarkEnd w:id="21"/>
       <w:r>
         <w:rPr>
           <w:lang w:val="en-US"/>
@@ -9378,7 +9452,7 @@
         <w:lastRenderedPageBreak/>
         <w:t>After policy check</w:t>
       </w:r>
-      <w:bookmarkEnd w:id="22"/>
+      <w:bookmarkEnd w:id="21"/>
     </w:p>
     <w:p>
       <w:pPr>
@@ -9965,9 +10039,9 @@
           <w:lang w:val="en-US"/>
         </w:rPr>
       </w:pPr>
-      <w:bookmarkStart w:id="23" w:name="_Wake_1"/>
-      <w:bookmarkStart w:id="24" w:name="_Toc459269820"/>
-      <w:bookmarkEnd w:id="23"/>
+      <w:bookmarkStart w:id="22" w:name="_Wake_1"/>
+      <w:bookmarkStart w:id="23" w:name="_Toc459269820"/>
+      <w:bookmarkEnd w:id="22"/>
       <w:r>
         <w:rPr>
           <w:lang w:val="en-US"/>
@@ -9975,7 +10049,7 @@
         <w:lastRenderedPageBreak/>
         <w:t>Wake</w:t>
       </w:r>
-      <w:bookmarkEnd w:id="24"/>
+      <w:bookmarkEnd w:id="23"/>
     </w:p>
     <w:p>
       <w:pPr>
@@ -11229,11 +11303,11 @@
           <w:lang w:val="en-US"/>
         </w:rPr>
       </w:pPr>
-      <w:bookmarkStart w:id="25" w:name="_Plugins"/>
-      <w:bookmarkStart w:id="26" w:name="_Uptime"/>
-      <w:bookmarkStart w:id="27" w:name="_Toc459269821"/>
+      <w:bookmarkStart w:id="24" w:name="_Plugins"/>
+      <w:bookmarkStart w:id="25" w:name="_Uptime"/>
+      <w:bookmarkStart w:id="26" w:name="_Toc459269821"/>
+      <w:bookmarkEnd w:id="24"/>
       <w:bookmarkEnd w:id="25"/>
-      <w:bookmarkEnd w:id="26"/>
       <w:r>
         <w:rPr>
           <w:lang w:val="en-US"/>
@@ -11241,7 +11315,7 @@
         <w:lastRenderedPageBreak/>
         <w:t>Uptime</w:t>
       </w:r>
-      <w:bookmarkEnd w:id="27"/>
+      <w:bookmarkEnd w:id="26"/>
     </w:p>
     <w:p>
       <w:pPr>
@@ -11309,8 +11383,16 @@
         <w:rPr>
           <w:lang w:val="en-US"/>
         </w:rPr>
-        <w:t xml:space="preserve"> is running. Therefor</w:t>
-      </w:r>
+        <w:t xml:space="preserve"> is running. </w:t>
+      </w:r>
+      <w:proofErr w:type="spellStart"/>
+      <w:r>
+        <w:rPr>
+          <w:lang w:val="en-US"/>
+        </w:rPr>
+        <w:t>Therefor</w:t>
+      </w:r>
+      <w:proofErr w:type="spellEnd"/>
       <w:r>
         <w:rPr>
           <w:lang w:val="en-US"/>
@@ -12067,9 +12149,9 @@
           <w:lang w:val="en-US"/>
         </w:rPr>
       </w:pPr>
-      <w:bookmarkStart w:id="28" w:name="_Plugins_1"/>
-      <w:bookmarkStart w:id="29" w:name="_Toc459269822"/>
-      <w:bookmarkEnd w:id="28"/>
+      <w:bookmarkStart w:id="27" w:name="_Plugins_1"/>
+      <w:bookmarkStart w:id="28" w:name="_Toc459269822"/>
+      <w:bookmarkEnd w:id="27"/>
       <w:r>
         <w:rPr>
           <w:lang w:val="en-US"/>
@@ -12077,7 +12159,7 @@
         <w:lastRenderedPageBreak/>
         <w:t>Plugins</w:t>
       </w:r>
-      <w:bookmarkEnd w:id="29"/>
+      <w:bookmarkEnd w:id="28"/>
     </w:p>
     <w:p>
       <w:pPr>
@@ -12733,9 +12815,9 @@
           <w:lang w:val="en-US"/>
         </w:rPr>
       </w:pPr>
-      <w:bookmarkStart w:id="30" w:name="_Remote_shut_down_1"/>
-      <w:bookmarkStart w:id="31" w:name="_Toc459269823"/>
-      <w:bookmarkEnd w:id="30"/>
+      <w:bookmarkStart w:id="29" w:name="_Remote_shut_down_1"/>
+      <w:bookmarkStart w:id="30" w:name="_Toc459269823"/>
+      <w:bookmarkEnd w:id="29"/>
       <w:r>
         <w:rPr>
           <w:lang w:val="en-US"/>
@@ -12743,7 +12825,7 @@
         <w:lastRenderedPageBreak/>
         <w:t>Remote shut down</w:t>
       </w:r>
-      <w:bookmarkEnd w:id="31"/>
+      <w:bookmarkEnd w:id="30"/>
     </w:p>
     <w:p>
       <w:pPr>
@@ -12820,6 +12902,7 @@
         <w:t xml:space="preserve"> – e.g. </w:t>
       </w:r>
       <w:hyperlink r:id="rId41" w:history="1">
+        <w:proofErr w:type="spellStart"/>
         <w:r>
           <w:rPr>
             <w:rStyle w:val="Hyperlink"/>
@@ -12827,12 +12910,27 @@
           </w:rPr>
           <w:t>MagicPaket</w:t>
         </w:r>
+        <w:proofErr w:type="spellEnd"/>
       </w:hyperlink>
       <w:r>
         <w:rPr>
           <w:lang w:val="en-US"/>
         </w:rPr>
-        <w:t xml:space="preserve"> (available for Windows and Windows Phone). A detailed description of how to implement remote shut down with Windows Server Advanced Power Management and MagicPacket can be found in </w:t>
+        <w:t xml:space="preserve"> (available for Windows and Windows Phone). A detailed description of how to implement remote shut down with Windows Server Advanced Power Management and </w:t>
+      </w:r>
+      <w:proofErr w:type="spellStart"/>
+      <w:r>
+        <w:rPr>
+          <w:lang w:val="en-US"/>
+        </w:rPr>
+        <w:t>MagicPacket</w:t>
+      </w:r>
+      <w:proofErr w:type="spellEnd"/>
+      <w:r>
+        <w:rPr>
+          <w:lang w:val="en-US"/>
+        </w:rPr>
+        <w:t xml:space="preserve"> can be found in </w:t>
       </w:r>
       <w:hyperlink r:id="rId42" w:history="1">
         <w:r>
@@ -13239,7 +13337,7 @@
           <w:lang w:val="en-US"/>
         </w:rPr>
       </w:pPr>
-      <w:bookmarkStart w:id="32" w:name="_Toc459269824"/>
+      <w:bookmarkStart w:id="31" w:name="_Toc459269824"/>
       <w:r>
         <w:rPr>
           <w:lang w:val="en-US"/>
@@ -13253,7 +13351,7 @@
         </w:rPr>
         <w:t>cenarios</w:t>
       </w:r>
-      <w:bookmarkEnd w:id="32"/>
+      <w:bookmarkEnd w:id="31"/>
     </w:p>
     <w:p>
       <w:pPr>
@@ -13341,7 +13439,21 @@
         <w:rPr>
           <w:lang w:val="en-US"/>
         </w:rPr>
-        <w:t>). In this example it would be “avscan” (</w:t>
+        <w:t>). In this example it would be “</w:t>
+      </w:r>
+      <w:proofErr w:type="spellStart"/>
+      <w:r>
+        <w:rPr>
+          <w:lang w:val="en-US"/>
+        </w:rPr>
+        <w:t>avscan</w:t>
+      </w:r>
+      <w:proofErr w:type="spellEnd"/>
+      <w:r>
+        <w:rPr>
+          <w:lang w:val="en-US"/>
+        </w:rPr>
+        <w:t>” (</w:t>
       </w:r>
       <w:hyperlink r:id="rId44" w:history="1">
         <w:r>
@@ -13435,6 +13547,7 @@
         <w:t xml:space="preserve">When streaming software like </w:t>
       </w:r>
       <w:hyperlink r:id="rId45" w:history="1">
+        <w:proofErr w:type="spellStart"/>
         <w:r>
           <w:rPr>
             <w:rStyle w:val="Hyperlink"/>
@@ -13442,6 +13555,7 @@
           </w:rPr>
           <w:t>Twonky</w:t>
         </w:r>
+        <w:proofErr w:type="spellEnd"/>
       </w:hyperlink>
       <w:r>
         <w:rPr>
@@ -13450,6 +13564,7 @@
         <w:t xml:space="preserve"> or </w:t>
       </w:r>
       <w:hyperlink r:id="rId46" w:history="1">
+        <w:proofErr w:type="spellStart"/>
         <w:r>
           <w:rPr>
             <w:rStyle w:val="Hyperlink"/>
@@ -13457,6 +13572,7 @@
           </w:rPr>
           <w:t>AssetUPnP</w:t>
         </w:r>
+        <w:proofErr w:type="spellEnd"/>
       </w:hyperlink>
       <w:r>
         <w:rPr>
@@ -13511,7 +13627,14 @@
         <w:rPr>
           <w:lang w:val="en-US"/>
         </w:rPr>
-        <w:t xml:space="preserve"> the streaming server. To determine the correct network load value in KB</w:t>
+        <w:t xml:space="preserve"> the streaming server. To determine the correct network load value in </w:t>
+      </w:r>
+      <w:proofErr w:type="spellStart"/>
+      <w:r>
+        <w:rPr>
+          <w:lang w:val="en-US"/>
+        </w:rPr>
+        <w:t>KB</w:t>
       </w:r>
       <w:r>
         <w:rPr>
@@ -13519,6 +13642,7 @@
         </w:rPr>
         <w:t>it</w:t>
       </w:r>
+      <w:proofErr w:type="spellEnd"/>
       <w:r>
         <w:rPr>
           <w:lang w:val="en-US"/>
@@ -13831,7 +13955,7 @@
           <w:lang w:val="en-US"/>
         </w:rPr>
       </w:pPr>
-      <w:bookmarkStart w:id="33" w:name="_Toc459269825"/>
+      <w:bookmarkStart w:id="32" w:name="_Toc459269825"/>
       <w:r>
         <w:rPr>
           <w:lang w:val="en-US"/>
@@ -13839,7 +13963,7 @@
         <w:lastRenderedPageBreak/>
         <w:t>Troubleshooting</w:t>
       </w:r>
-      <w:bookmarkEnd w:id="33"/>
+      <w:bookmarkEnd w:id="32"/>
     </w:p>
     <w:p>
       <w:pPr>
@@ -13954,6 +14078,7 @@
         </w:rPr>
         <w:t xml:space="preserve"> and later, there is a possibility to check the functionality of WSAPM by the tool </w:t>
       </w:r>
+      <w:proofErr w:type="spellStart"/>
       <w:r>
         <w:rPr>
           <w:i/>
@@ -13961,6 +14086,7 @@
         </w:rPr>
         <w:t>powercfg</w:t>
       </w:r>
+      <w:proofErr w:type="spellEnd"/>
       <w:r>
         <w:rPr>
           <w:lang w:val="en-US"/>
@@ -13991,12 +14117,21 @@
           <w:lang w:val="en-US"/>
         </w:rPr>
       </w:pPr>
+      <w:proofErr w:type="spellStart"/>
       <w:r>
         <w:rPr>
           <w:i/>
           <w:lang w:val="en-US"/>
         </w:rPr>
-        <w:t>powercfg -requests</w:t>
+        <w:t>powercfg</w:t>
+      </w:r>
+      <w:proofErr w:type="spellEnd"/>
+      <w:r>
+        <w:rPr>
+          <w:i/>
+          <w:lang w:val="en-US"/>
+        </w:rPr>
+        <w:t xml:space="preserve"> -requests</w:t>
       </w:r>
       <w:r>
         <w:rPr>
@@ -14028,13 +14163,31 @@
           <w:lang w:val="en-US"/>
         </w:rPr>
       </w:pPr>
+      <w:proofErr w:type="spellStart"/>
       <w:r>
         <w:rPr>
           <w:i/>
           <w:lang w:val="en-US"/>
         </w:rPr>
-        <w:t>powercfg -waketimers</w:t>
-      </w:r>
+        <w:t>powercfg</w:t>
+      </w:r>
+      <w:proofErr w:type="spellEnd"/>
+      <w:r>
+        <w:rPr>
+          <w:i/>
+          <w:lang w:val="en-US"/>
+        </w:rPr>
+        <w:t xml:space="preserve"> -</w:t>
+      </w:r>
+      <w:proofErr w:type="spellStart"/>
+      <w:r>
+        <w:rPr>
+          <w:i/>
+          <w:lang w:val="en-US"/>
+        </w:rPr>
+        <w:t>waketimers</w:t>
+      </w:r>
+      <w:proofErr w:type="spellEnd"/>
       <w:r>
         <w:rPr>
           <w:lang w:val="en-US"/>
@@ -14287,8 +14440,8 @@
           <w:lang w:val="en-US"/>
         </w:rPr>
         <w:br/>
-        <w:t>lodctr /R:PerfStringBackup.ini</w:t>
-      </w:r>
+      </w:r>
+      <w:proofErr w:type="spellStart"/>
       <w:r>
         <w:rPr>
           <w:rFonts w:ascii="Verdana" w:hAnsi="Verdana"/>
@@ -14299,43 +14452,9 @@
           <w:szCs w:val="18"/>
           <w:lang w:val="en-US"/>
         </w:rPr>
-        <w:br/>
-      </w:r>
-      <w:r>
-        <w:rPr>
-          <w:rFonts w:ascii="Verdana" w:hAnsi="Verdana"/>
-          <w:iCs/>
-          <w:color w:val="000000"/>
-          <w:sz w:val="18"/>
-          <w:szCs w:val="18"/>
-          <w:lang w:val="en-US"/>
-        </w:rPr>
-        <w:t>The computer should be restarted afterwards.</w:t>
-      </w:r>
-    </w:p>
-    <w:p>
-      <w:pPr>
-        <w:pStyle w:val="Listenabsatz"/>
-        <w:numPr>
-          <w:ilvl w:val="0"/>
-          <w:numId w:val="17"/>
-        </w:numPr>
-        <w:rPr>
-          <w:lang w:val="en-US"/>
-        </w:rPr>
-      </w:pPr>
-      <w:r>
-        <w:rPr>
-          <w:lang w:val="en-US"/>
-        </w:rPr>
-        <w:t xml:space="preserve">If the problem still exists, the following command restores the performance counters completely: </w:t>
-      </w:r>
-      <w:r>
-        <w:rPr>
-          <w:lang w:val="en-US"/>
-        </w:rPr>
-        <w:br/>
-      </w:r>
+        <w:t>lodctr</w:t>
+      </w:r>
+      <w:proofErr w:type="spellEnd"/>
       <w:r>
         <w:rPr>
           <w:rFonts w:ascii="Verdana" w:hAnsi="Verdana"/>
@@ -14346,7 +14465,7 @@
           <w:szCs w:val="18"/>
           <w:lang w:val="en-US"/>
         </w:rPr>
-        <w:t>cd c:\windows\system32</w:t>
+        <w:t xml:space="preserve"> /R:PerfStringBackup.ini</w:t>
       </w:r>
       <w:r>
         <w:rPr>
@@ -14359,7 +14478,91 @@
           <w:lang w:val="en-US"/>
         </w:rPr>
         <w:br/>
-        <w:t>lodctr /R</w:t>
+      </w:r>
+      <w:r>
+        <w:rPr>
+          <w:rFonts w:ascii="Verdana" w:hAnsi="Verdana"/>
+          <w:iCs/>
+          <w:color w:val="000000"/>
+          <w:sz w:val="18"/>
+          <w:szCs w:val="18"/>
+          <w:lang w:val="en-US"/>
+        </w:rPr>
+        <w:t>The computer should be restarted afterwards.</w:t>
+      </w:r>
+    </w:p>
+    <w:p>
+      <w:pPr>
+        <w:pStyle w:val="Listenabsatz"/>
+        <w:numPr>
+          <w:ilvl w:val="0"/>
+          <w:numId w:val="17"/>
+        </w:numPr>
+        <w:rPr>
+          <w:lang w:val="en-US"/>
+        </w:rPr>
+      </w:pPr>
+      <w:r>
+        <w:rPr>
+          <w:lang w:val="en-US"/>
+        </w:rPr>
+        <w:t xml:space="preserve">If the problem still exists, the following command restores the performance counters completely: </w:t>
+      </w:r>
+      <w:r>
+        <w:rPr>
+          <w:lang w:val="en-US"/>
+        </w:rPr>
+        <w:br/>
+      </w:r>
+      <w:r>
+        <w:rPr>
+          <w:rFonts w:ascii="Verdana" w:hAnsi="Verdana"/>
+          <w:i/>
+          <w:iCs/>
+          <w:color w:val="000000"/>
+          <w:sz w:val="18"/>
+          <w:szCs w:val="18"/>
+          <w:lang w:val="en-US"/>
+        </w:rPr>
+        <w:t>cd c:\windows\system32</w:t>
+      </w:r>
+      <w:r>
+        <w:rPr>
+          <w:rFonts w:ascii="Verdana" w:hAnsi="Verdana"/>
+          <w:i/>
+          <w:iCs/>
+          <w:color w:val="000000"/>
+          <w:sz w:val="18"/>
+          <w:szCs w:val="18"/>
+          <w:lang w:val="en-US"/>
+        </w:rPr>
+        <w:br/>
+      </w:r>
+      <w:proofErr w:type="spellStart"/>
+      <w:r>
+        <w:rPr>
+          <w:rFonts w:ascii="Verdana" w:hAnsi="Verdana"/>
+          <w:i/>
+          <w:iCs/>
+          <w:color w:val="000000"/>
+          <w:sz w:val="18"/>
+          <w:szCs w:val="18"/>
+          <w:lang w:val="en-US"/>
+        </w:rPr>
+        <w:t>lodctr</w:t>
+      </w:r>
+      <w:proofErr w:type="spellEnd"/>
+      <w:r>
+        <w:rPr>
+          <w:rFonts w:ascii="Verdana" w:hAnsi="Verdana"/>
+          <w:i/>
+          <w:iCs/>
+          <w:color w:val="000000"/>
+          <w:sz w:val="18"/>
+          <w:szCs w:val="18"/>
+          <w:lang w:val="en-US"/>
+        </w:rPr>
+        <w:t xml:space="preserve"> /R</w:t>
       </w:r>
       <w:r>
         <w:rPr>
@@ -14523,7 +14726,21 @@
         <w:rPr>
           <w:lang w:val="en-US"/>
         </w:rPr>
-        <w:t xml:space="preserve">. This can be checked by the MMC snap in “services.msc”. It can be started by </w:t>
+        <w:t>. This can be checked by the MMC snap in “</w:t>
+      </w:r>
+      <w:proofErr w:type="spellStart"/>
+      <w:r>
+        <w:rPr>
+          <w:lang w:val="en-US"/>
+        </w:rPr>
+        <w:t>services.msc</w:t>
+      </w:r>
+      <w:proofErr w:type="spellEnd"/>
+      <w:r>
+        <w:rPr>
+          <w:lang w:val="en-US"/>
+        </w:rPr>
+        <w:t xml:space="preserve">”. It can be started by </w:t>
       </w:r>
       <w:r>
         <w:rPr>
@@ -14586,7 +14803,21 @@
         <w:rPr>
           <w:lang w:val="en-US"/>
         </w:rPr>
-        <w:t xml:space="preserve"> or Windows+R (“Run“) </w:t>
+        <w:t xml:space="preserve"> or </w:t>
+      </w:r>
+      <w:proofErr w:type="spellStart"/>
+      <w:r>
+        <w:rPr>
+          <w:lang w:val="en-US"/>
+        </w:rPr>
+        <w:t>Windows+R</w:t>
+      </w:r>
+      <w:proofErr w:type="spellEnd"/>
+      <w:r>
+        <w:rPr>
+          <w:lang w:val="en-US"/>
+        </w:rPr>
+        <w:t xml:space="preserve"> (“Run“) </w:t>
       </w:r>
       <w:r>
         <w:rPr>
@@ -14598,7 +14829,21 @@
         <w:rPr>
           <w:lang w:val="en-US"/>
         </w:rPr>
-        <w:t xml:space="preserve"> “services.msc”. You should find an entry </w:t>
+        <w:t xml:space="preserve"> “</w:t>
+      </w:r>
+      <w:proofErr w:type="spellStart"/>
+      <w:r>
+        <w:rPr>
+          <w:lang w:val="en-US"/>
+        </w:rPr>
+        <w:t>services.msc</w:t>
+      </w:r>
+      <w:proofErr w:type="spellEnd"/>
+      <w:r>
+        <w:rPr>
+          <w:lang w:val="en-US"/>
+        </w:rPr>
+        <w:t xml:space="preserve">”. You should find an entry </w:t>
       </w:r>
       <w:r>
         <w:rPr>
@@ -15155,6 +15400,7 @@
         <w:t xml:space="preserve">option in WSAPM’s settings has to be enabled and a UDP port has to be specified. You also have to use an application or app which sends the commands for remote shut down WSAPM can understand (e.g. </w:t>
       </w:r>
       <w:hyperlink r:id="rId49" w:history="1">
+        <w:proofErr w:type="spellStart"/>
         <w:r>
           <w:rPr>
             <w:rStyle w:val="Hyperlink"/>
@@ -15162,6 +15408,7 @@
           </w:rPr>
           <w:t>MagicPacket</w:t>
         </w:r>
+        <w:proofErr w:type="spellEnd"/>
       </w:hyperlink>
       <w:r>
         <w:rPr>
@@ -15193,7 +15440,21 @@
         <w:rPr>
           <w:lang w:val="en-US"/>
         </w:rPr>
-        <w:t xml:space="preserve">A detailed description of how to implement remote shut down with Windows Server Advanced Power Management and MagicPacket can be found in </w:t>
+        <w:t xml:space="preserve">A detailed description of how to implement remote shut down with Windows Server Advanced Power Management and </w:t>
+      </w:r>
+      <w:proofErr w:type="spellStart"/>
+      <w:r>
+        <w:rPr>
+          <w:lang w:val="en-US"/>
+        </w:rPr>
+        <w:t>MagicPacket</w:t>
+      </w:r>
+      <w:proofErr w:type="spellEnd"/>
+      <w:r>
+        <w:rPr>
+          <w:lang w:val="en-US"/>
+        </w:rPr>
+        <w:t xml:space="preserve"> can be found in </w:t>
       </w:r>
       <w:hyperlink r:id="rId50" w:history="1">
         <w:r>
@@ -15219,7 +15480,7 @@
           <w:lang w:val="en-US"/>
         </w:rPr>
       </w:pPr>
-      <w:bookmarkStart w:id="34" w:name="_Toc459269826"/>
+      <w:bookmarkStart w:id="33" w:name="_Toc459269826"/>
       <w:r>
         <w:rPr>
           <w:lang w:val="en-US"/>
@@ -15227,7 +15488,7 @@
         <w:lastRenderedPageBreak/>
         <w:t>FAQ</w:t>
       </w:r>
-      <w:bookmarkEnd w:id="34"/>
+      <w:bookmarkEnd w:id="33"/>
     </w:p>
     <w:p>
       <w:pPr>
@@ -15539,7 +15800,7 @@
           <w:lang w:val="en-US"/>
         </w:rPr>
       </w:pPr>
-      <w:bookmarkStart w:id="35" w:name="_Toc459269827"/>
+      <w:bookmarkStart w:id="34" w:name="_Toc459269827"/>
       <w:r>
         <w:rPr>
           <w:lang w:val="en-US"/>
@@ -15547,126 +15808,126 @@
         <w:lastRenderedPageBreak/>
         <w:t>Windows Server Advanced Power Management for developers</w:t>
       </w:r>
+      <w:bookmarkEnd w:id="34"/>
+    </w:p>
+    <w:p>
+      <w:pPr>
+        <w:rPr>
+          <w:lang w:val="en-US"/>
+        </w:rPr>
+      </w:pPr>
+      <w:r>
+        <w:rPr>
+          <w:lang w:val="en-US"/>
+        </w:rPr>
+        <w:t>The following part of the user manual is specifically for developers, who want to extend Windows Server Advanced Power Management with own plugins or plan to support the remote shutdown functionality of this program in their own applications or apps.</w:t>
+      </w:r>
+    </w:p>
+    <w:p>
+      <w:pPr>
+        <w:rPr>
+          <w:lang w:val="en-US"/>
+        </w:rPr>
+      </w:pPr>
+      <w:r>
+        <w:rPr>
+          <w:lang w:val="en-US"/>
+        </w:rPr>
+        <w:t>You might skip this section if you just want to use WSAPM and are not a developer.</w:t>
+      </w:r>
+    </w:p>
+    <w:p>
+      <w:pPr>
+        <w:rPr>
+          <w:lang w:val="en-US"/>
+        </w:rPr>
+      </w:pPr>
+    </w:p>
+    <w:p>
+      <w:pPr>
+        <w:pStyle w:val="berschrift2"/>
+        <w:rPr>
+          <w:lang w:val="en-US"/>
+        </w:rPr>
+      </w:pPr>
+      <w:bookmarkStart w:id="35" w:name="_Plugin_development"/>
+      <w:bookmarkStart w:id="36" w:name="_Toc459269828"/>
       <w:bookmarkEnd w:id="35"/>
-    </w:p>
-    <w:p>
-      <w:pPr>
-        <w:rPr>
-          <w:lang w:val="en-US"/>
-        </w:rPr>
-      </w:pPr>
-      <w:r>
-        <w:rPr>
-          <w:lang w:val="en-US"/>
-        </w:rPr>
-        <w:t>The following part of the user manual is specifically for developers, who want to extend Windows Server Advanced Power Management with own plugins or plan to support the remote shutdown functionality of this program in their own applications or apps.</w:t>
-      </w:r>
-    </w:p>
-    <w:p>
-      <w:pPr>
-        <w:rPr>
-          <w:lang w:val="en-US"/>
-        </w:rPr>
-      </w:pPr>
-      <w:r>
-        <w:rPr>
-          <w:lang w:val="en-US"/>
-        </w:rPr>
-        <w:t>You might skip this section if you just want to use WSAPM and are not a developer.</w:t>
-      </w:r>
-    </w:p>
-    <w:p>
-      <w:pPr>
-        <w:rPr>
-          <w:lang w:val="en-US"/>
-        </w:rPr>
-      </w:pPr>
-    </w:p>
-    <w:p>
-      <w:pPr>
-        <w:pStyle w:val="berschrift2"/>
-        <w:rPr>
-          <w:lang w:val="en-US"/>
-        </w:rPr>
-      </w:pPr>
-      <w:bookmarkStart w:id="36" w:name="_Plugin_development"/>
-      <w:bookmarkStart w:id="37" w:name="_Toc459269828"/>
+      <w:r>
+        <w:rPr>
+          <w:lang w:val="en-US"/>
+        </w:rPr>
+        <w:t>Plugin development</w:t>
+      </w:r>
       <w:bookmarkEnd w:id="36"/>
-      <w:r>
-        <w:rPr>
-          <w:lang w:val="en-US"/>
-        </w:rPr>
-        <w:t>Plugin development</w:t>
+    </w:p>
+    <w:p>
+      <w:pPr>
+        <w:rPr>
+          <w:lang w:val="en-US"/>
+        </w:rPr>
+      </w:pPr>
+      <w:r>
+        <w:rPr>
+          <w:lang w:val="en-US"/>
+        </w:rPr>
+        <w:t>Windows Server Advanced Power Management</w:t>
+      </w:r>
+      <w:r>
+        <w:rPr>
+          <w:lang w:val="en-US"/>
+        </w:rPr>
+        <w:t xml:space="preserve"> offers an interface for plugins. With plugins, WSAPM can be extended with more monitoring policies in an easy way.</w:t>
+      </w:r>
+    </w:p>
+    <w:p>
+      <w:pPr>
+        <w:rPr>
+          <w:lang w:val="en-US"/>
+        </w:rPr>
+      </w:pPr>
+      <w:r>
+        <w:rPr>
+          <w:lang w:val="en-US"/>
+        </w:rPr>
+        <w:t>WSAPM was implemented with C# and the .NET Framework, so plugins can be also developed in a .NET compatible programming language. All samples are shown with Visual Studio 2013, but can also be implemented with any other IDE.</w:t>
+      </w:r>
+    </w:p>
+    <w:p>
+      <w:pPr>
+        <w:rPr>
+          <w:lang w:val="en-US"/>
+        </w:rPr>
+      </w:pPr>
+      <w:r>
+        <w:rPr>
+          <w:lang w:val="en-US"/>
+        </w:rPr>
+        <w:t>The plugin interface and the procedure to implement own plugins for WSAPM is covered in the following.</w:t>
+      </w:r>
+    </w:p>
+    <w:p>
+      <w:pPr>
+        <w:rPr>
+          <w:lang w:val="en-US"/>
+        </w:rPr>
+      </w:pPr>
+    </w:p>
+    <w:p>
+      <w:pPr>
+        <w:pStyle w:val="berschrift3"/>
+        <w:rPr>
+          <w:lang w:val="en-US"/>
+        </w:rPr>
+      </w:pPr>
+      <w:bookmarkStart w:id="37" w:name="_Toc459269829"/>
+      <w:r>
+        <w:rPr>
+          <w:lang w:val="en-US"/>
+        </w:rPr>
+        <w:t>Simple and advanced plugins</w:t>
       </w:r>
       <w:bookmarkEnd w:id="37"/>
-    </w:p>
-    <w:p>
-      <w:pPr>
-        <w:rPr>
-          <w:lang w:val="en-US"/>
-        </w:rPr>
-      </w:pPr>
-      <w:r>
-        <w:rPr>
-          <w:lang w:val="en-US"/>
-        </w:rPr>
-        <w:t>Windows Server Advanced Power Management</w:t>
-      </w:r>
-      <w:r>
-        <w:rPr>
-          <w:lang w:val="en-US"/>
-        </w:rPr>
-        <w:t xml:space="preserve"> offers an interface for plugins. With plugins, WSAPM can be extended with more monitoring policies in an easy way.</w:t>
-      </w:r>
-    </w:p>
-    <w:p>
-      <w:pPr>
-        <w:rPr>
-          <w:lang w:val="en-US"/>
-        </w:rPr>
-      </w:pPr>
-      <w:r>
-        <w:rPr>
-          <w:lang w:val="en-US"/>
-        </w:rPr>
-        <w:t>WSAPM was implemented with C# and the .NET Framework, so plugins can be also developed in a .NET compatible programming language. All samples are shown with Visual Studio 2013, but can also be implemented with any other IDE.</w:t>
-      </w:r>
-    </w:p>
-    <w:p>
-      <w:pPr>
-        <w:rPr>
-          <w:lang w:val="en-US"/>
-        </w:rPr>
-      </w:pPr>
-      <w:r>
-        <w:rPr>
-          <w:lang w:val="en-US"/>
-        </w:rPr>
-        <w:t>The plugin interface and the procedure to implement own plugins for WSAPM is covered in the following.</w:t>
-      </w:r>
-    </w:p>
-    <w:p>
-      <w:pPr>
-        <w:rPr>
-          <w:lang w:val="en-US"/>
-        </w:rPr>
-      </w:pPr>
-    </w:p>
-    <w:p>
-      <w:pPr>
-        <w:pStyle w:val="berschrift3"/>
-        <w:rPr>
-          <w:lang w:val="en-US"/>
-        </w:rPr>
-      </w:pPr>
-      <w:bookmarkStart w:id="38" w:name="_Toc459269829"/>
-      <w:r>
-        <w:rPr>
-          <w:lang w:val="en-US"/>
-        </w:rPr>
-        <w:t>Simple and advanced plugins</w:t>
-      </w:r>
-      <w:bookmarkEnd w:id="38"/>
     </w:p>
     <w:p>
       <w:pPr>
@@ -15762,16 +16023,16 @@
           <w:lang w:val="en-US"/>
         </w:rPr>
       </w:pPr>
-      <w:bookmarkStart w:id="39" w:name="_Quick_start"/>
-      <w:bookmarkStart w:id="40" w:name="_Toc459269830"/>
+      <w:bookmarkStart w:id="38" w:name="_Quick_start"/>
+      <w:bookmarkStart w:id="39" w:name="_Toc459269830"/>
+      <w:bookmarkEnd w:id="38"/>
+      <w:r>
+        <w:rPr>
+          <w:lang w:val="en-US"/>
+        </w:rPr>
+        <w:t>Quick start</w:t>
+      </w:r>
       <w:bookmarkEnd w:id="39"/>
-      <w:r>
-        <w:rPr>
-          <w:lang w:val="en-US"/>
-        </w:rPr>
-        <w:t>Quick start</w:t>
-      </w:r>
-      <w:bookmarkEnd w:id="40"/>
     </w:p>
     <w:p>
       <w:pPr>
@@ -15878,7 +16139,7 @@
           <w:lang w:val="en-US"/>
         </w:rPr>
       </w:pPr>
-      <w:bookmarkStart w:id="41" w:name="_Toc459269831"/>
+      <w:bookmarkStart w:id="40" w:name="_Toc459269831"/>
       <w:r>
         <w:rPr>
           <w:lang w:val="en-US"/>
@@ -15897,7 +16158,7 @@
         </w:rPr>
         <w:t xml:space="preserve"> simple plugins</w:t>
       </w:r>
-      <w:bookmarkEnd w:id="41"/>
+      <w:bookmarkEnd w:id="40"/>
     </w:p>
     <w:p>
       <w:pPr>
@@ -16015,6 +16276,7 @@
         </w:rPr>
         <w:t xml:space="preserve">Derive from base class </w:t>
       </w:r>
+      <w:proofErr w:type="spellStart"/>
       <w:r>
         <w:rPr>
           <w:i/>
@@ -16022,6 +16284,7 @@
         </w:rPr>
         <w:t>WsapmPluginBase</w:t>
       </w:r>
+      <w:proofErr w:type="spellEnd"/>
       <w:r>
         <w:rPr>
           <w:lang w:val="en-US"/>
@@ -16034,6 +16297,7 @@
         </w:rPr>
         <w:t xml:space="preserve">The class implementing the logic of your plugin has to be derived from </w:t>
       </w:r>
+      <w:proofErr w:type="spellStart"/>
       <w:r>
         <w:rPr>
           <w:i/>
@@ -16041,6 +16305,7 @@
         </w:rPr>
         <w:t>WsapmPluginBase</w:t>
       </w:r>
+      <w:proofErr w:type="spellEnd"/>
       <w:r>
         <w:rPr>
           <w:lang w:val="en-US"/>
@@ -16065,6 +16330,7 @@
         </w:rPr>
         <w:t xml:space="preserve">Implement the abstract base methods: As </w:t>
       </w:r>
+      <w:proofErr w:type="spellStart"/>
       <w:r>
         <w:rPr>
           <w:i/>
@@ -16072,6 +16338,7 @@
         </w:rPr>
         <w:t>WsapmPluginBase</w:t>
       </w:r>
+      <w:proofErr w:type="spellEnd"/>
       <w:r>
         <w:rPr>
           <w:lang w:val="en-US"/>
@@ -16410,14 +16677,62 @@
           <w:highlight w:val="white"/>
           <w:lang w:val="en-US"/>
         </w:rPr>
-        <w:t xml:space="preserve"> PluginCheckSuspendResult CheckPluginPolicy()</w:t>
-      </w:r>
+        <w:t xml:space="preserve"> </w:t>
+      </w:r>
+      <w:proofErr w:type="spellStart"/>
       <w:r>
         <w:rPr>
           <w:rFonts w:ascii="Consolas" w:hAnsi="Consolas" w:cs="Consolas"/>
           <w:color w:val="000000"/>
           <w:sz w:val="19"/>
           <w:szCs w:val="19"/>
+          <w:highlight w:val="white"/>
+          <w:lang w:val="en-US"/>
+        </w:rPr>
+        <w:t>PluginCheckSuspendResult</w:t>
+      </w:r>
+      <w:proofErr w:type="spellEnd"/>
+      <w:r>
+        <w:rPr>
+          <w:rFonts w:ascii="Consolas" w:hAnsi="Consolas" w:cs="Consolas"/>
+          <w:color w:val="000000"/>
+          <w:sz w:val="19"/>
+          <w:szCs w:val="19"/>
+          <w:highlight w:val="white"/>
+          <w:lang w:val="en-US"/>
+        </w:rPr>
+        <w:t xml:space="preserve"> </w:t>
+      </w:r>
+      <w:proofErr w:type="spellStart"/>
+      <w:r>
+        <w:rPr>
+          <w:rFonts w:ascii="Consolas" w:hAnsi="Consolas" w:cs="Consolas"/>
+          <w:color w:val="000000"/>
+          <w:sz w:val="19"/>
+          <w:szCs w:val="19"/>
+          <w:highlight w:val="white"/>
+          <w:lang w:val="en-US"/>
+        </w:rPr>
+        <w:t>CheckPluginPolicy</w:t>
+      </w:r>
+      <w:proofErr w:type="spellEnd"/>
+      <w:r>
+        <w:rPr>
+          <w:rFonts w:ascii="Consolas" w:hAnsi="Consolas" w:cs="Consolas"/>
+          <w:color w:val="000000"/>
+          <w:sz w:val="19"/>
+          <w:szCs w:val="19"/>
+          <w:highlight w:val="white"/>
+          <w:lang w:val="en-US"/>
+        </w:rPr>
+        <w:t>()</w:t>
+      </w:r>
+      <w:r>
+        <w:rPr>
+          <w:rFonts w:ascii="Consolas" w:hAnsi="Consolas" w:cs="Consolas"/>
+          <w:color w:val="000000"/>
+          <w:sz w:val="19"/>
+          <w:szCs w:val="19"/>
           <w:lang w:val="en-US"/>
         </w:rPr>
         <w:br/>
@@ -16428,6 +16743,7 @@
         </w:rPr>
         <w:t xml:space="preserve">The is the main check method where you plugin might check its policies. The return value is a </w:t>
       </w:r>
+      <w:proofErr w:type="spellStart"/>
       <w:r>
         <w:rPr>
           <w:i/>
@@ -16435,6 +16751,7 @@
         </w:rPr>
         <w:t>PluginCheckSuspendResult</w:t>
       </w:r>
+      <w:proofErr w:type="spellEnd"/>
       <w:r>
         <w:rPr>
           <w:lang w:val="en-US"/>
@@ -16555,7 +16872,31 @@
           <w:highlight w:val="white"/>
           <w:lang w:val="en-US"/>
         </w:rPr>
-        <w:t xml:space="preserve"> TearDown()</w:t>
+        <w:t xml:space="preserve"> </w:t>
+      </w:r>
+      <w:proofErr w:type="spellStart"/>
+      <w:r>
+        <w:rPr>
+          <w:rFonts w:ascii="Consolas" w:hAnsi="Consolas" w:cs="Consolas"/>
+          <w:color w:val="000000"/>
+          <w:sz w:val="19"/>
+          <w:szCs w:val="19"/>
+          <w:highlight w:val="white"/>
+          <w:lang w:val="en-US"/>
+        </w:rPr>
+        <w:t>TearDown</w:t>
+      </w:r>
+      <w:proofErr w:type="spellEnd"/>
+      <w:r>
+        <w:rPr>
+          <w:rFonts w:ascii="Consolas" w:hAnsi="Consolas" w:cs="Consolas"/>
+          <w:color w:val="000000"/>
+          <w:sz w:val="19"/>
+          <w:szCs w:val="19"/>
+          <w:highlight w:val="white"/>
+          <w:lang w:val="en-US"/>
+        </w:rPr>
+        <w:t>()</w:t>
       </w:r>
       <w:r>
         <w:rPr>
@@ -16693,6 +17034,7 @@
         </w:rPr>
         <w:t>(</w:t>
       </w:r>
+      <w:proofErr w:type="spellStart"/>
       <w:r>
         <w:rPr>
           <w:rFonts w:ascii="Consolas" w:hAnsi="Consolas" w:cs="Consolas"/>
@@ -16704,6 +17046,7 @@
         </w:rPr>
         <w:t>typeof</w:t>
       </w:r>
+      <w:proofErr w:type="spellEnd"/>
       <w:r>
         <w:rPr>
           <w:rFonts w:ascii="Consolas" w:hAnsi="Consolas" w:cs="Consolas"/>
@@ -16713,14 +17056,38 @@
           <w:highlight w:val="white"/>
           <w:lang w:val="en-US"/>
         </w:rPr>
-        <w:t>(WsapmPluginBase))]</w:t>
-      </w:r>
+        <w:t>(</w:t>
+      </w:r>
+      <w:proofErr w:type="spellStart"/>
       <w:r>
         <w:rPr>
           <w:rFonts w:ascii="Consolas" w:hAnsi="Consolas" w:cs="Consolas"/>
           <w:color w:val="000000"/>
           <w:sz w:val="19"/>
           <w:szCs w:val="19"/>
+          <w:highlight w:val="white"/>
+          <w:lang w:val="en-US"/>
+        </w:rPr>
+        <w:t>WsapmPluginBase</w:t>
+      </w:r>
+      <w:proofErr w:type="spellEnd"/>
+      <w:r>
+        <w:rPr>
+          <w:rFonts w:ascii="Consolas" w:hAnsi="Consolas" w:cs="Consolas"/>
+          <w:color w:val="000000"/>
+          <w:sz w:val="19"/>
+          <w:szCs w:val="19"/>
+          <w:highlight w:val="white"/>
+          <w:lang w:val="en-US"/>
+        </w:rPr>
+        <w:t>))]</w:t>
+      </w:r>
+      <w:r>
+        <w:rPr>
+          <w:rFonts w:ascii="Consolas" w:hAnsi="Consolas" w:cs="Consolas"/>
+          <w:color w:val="000000"/>
+          <w:sz w:val="19"/>
+          <w:szCs w:val="19"/>
           <w:lang w:val="en-US"/>
         </w:rPr>
         <w:br/>
@@ -16731,6 +17098,7 @@
         </w:rPr>
         <w:t xml:space="preserve">This attribute has to be specified always as shown. You will need to add a reference to the </w:t>
       </w:r>
+      <w:proofErr w:type="spellStart"/>
       <w:r>
         <w:rPr>
           <w:i/>
@@ -16738,6 +17106,7 @@
         </w:rPr>
         <w:t>System.ComponentModel.Composition</w:t>
       </w:r>
+      <w:proofErr w:type="spellEnd"/>
       <w:r>
         <w:rPr>
           <w:lang w:val="en-US"/>
@@ -16765,7 +17134,31 @@
           <w:highlight w:val="white"/>
           <w:lang w:val="en-US"/>
         </w:rPr>
-        <w:t>[WsapmPlugin(</w:t>
+        <w:t>[</w:t>
+      </w:r>
+      <w:proofErr w:type="spellStart"/>
+      <w:r>
+        <w:rPr>
+          <w:rFonts w:ascii="Consolas" w:hAnsi="Consolas" w:cs="Consolas"/>
+          <w:color w:val="000000"/>
+          <w:sz w:val="19"/>
+          <w:szCs w:val="19"/>
+          <w:highlight w:val="white"/>
+          <w:lang w:val="en-US"/>
+        </w:rPr>
+        <w:t>WsapmPlugin</w:t>
+      </w:r>
+      <w:proofErr w:type="spellEnd"/>
+      <w:r>
+        <w:rPr>
+          <w:rFonts w:ascii="Consolas" w:hAnsi="Consolas" w:cs="Consolas"/>
+          <w:color w:val="000000"/>
+          <w:sz w:val="19"/>
+          <w:szCs w:val="19"/>
+          <w:highlight w:val="white"/>
+          <w:lang w:val="en-US"/>
+        </w:rPr>
+        <w:t>(</w:t>
       </w:r>
       <w:r>
         <w:rPr>
@@ -17107,23 +17500,25 @@
           <w:szCs w:val="18"/>
           <w:lang w:val="en-US"/>
         </w:rPr>
-        <w:t>&lt;WsapmPlugin&gt;</w:t>
-      </w:r>
+        <w:t>&lt;</w:t>
+      </w:r>
+      <w:proofErr w:type="spellStart"/>
       <w:r>
         <w:rPr>
           <w:sz w:val="18"/>
           <w:szCs w:val="18"/>
           <w:lang w:val="en-US"/>
         </w:rPr>
-        <w:br/>
-      </w:r>
+        <w:t>WsapmPlugin</w:t>
+      </w:r>
+      <w:proofErr w:type="spellEnd"/>
       <w:r>
         <w:rPr>
           <w:sz w:val="18"/>
           <w:szCs w:val="18"/>
           <w:lang w:val="en-US"/>
         </w:rPr>
-        <w:t xml:space="preserve">  &lt;DescriptionSet lang="en"&gt;</w:t>
+        <w:t>&gt;</w:t>
       </w:r>
       <w:r>
         <w:rPr>
@@ -17139,55 +17534,61 @@
           <w:szCs w:val="18"/>
           <w:lang w:val="en-US"/>
         </w:rPr>
-        <w:t xml:space="preserve">    &lt;PluginName&gt;</w:t>
-      </w:r>
+        <w:t xml:space="preserve">  &lt;</w:t>
+      </w:r>
+      <w:proofErr w:type="spellStart"/>
       <w:r>
         <w:rPr>
           <w:sz w:val="18"/>
           <w:szCs w:val="18"/>
           <w:lang w:val="en-US"/>
         </w:rPr>
-        <w:t>My plugin</w:t>
-      </w:r>
+        <w:t>DescriptionSet</w:t>
+      </w:r>
+      <w:proofErr w:type="spellEnd"/>
       <w:r>
         <w:rPr>
           <w:sz w:val="18"/>
           <w:szCs w:val="18"/>
           <w:lang w:val="en-US"/>
         </w:rPr>
-        <w:t>&lt;/PluginName&gt;</w:t>
-      </w:r>
+        <w:t xml:space="preserve"> </w:t>
+      </w:r>
+      <w:proofErr w:type="spellStart"/>
       <w:r>
         <w:rPr>
           <w:sz w:val="18"/>
           <w:szCs w:val="18"/>
           <w:lang w:val="en-US"/>
         </w:rPr>
-        <w:br/>
-      </w:r>
+        <w:t>lang</w:t>
+      </w:r>
+      <w:proofErr w:type="spellEnd"/>
       <w:r>
         <w:rPr>
           <w:sz w:val="18"/>
           <w:szCs w:val="18"/>
           <w:lang w:val="en-US"/>
         </w:rPr>
-        <w:t xml:space="preserve">    &lt;Description&gt;</w:t>
-      </w:r>
+        <w:t>="</w:t>
+      </w:r>
+      <w:proofErr w:type="spellStart"/>
       <w:r>
         <w:rPr>
           <w:sz w:val="18"/>
           <w:szCs w:val="18"/>
           <w:lang w:val="en-US"/>
         </w:rPr>
-        <w:t>My plugin’s name</w:t>
-      </w:r>
+        <w:t>en</w:t>
+      </w:r>
+      <w:proofErr w:type="spellEnd"/>
       <w:r>
         <w:rPr>
           <w:sz w:val="18"/>
           <w:szCs w:val="18"/>
           <w:lang w:val="en-US"/>
         </w:rPr>
-        <w:t>&lt;/Description&gt;</w:t>
+        <w:t>"&gt;</w:t>
       </w:r>
       <w:r>
         <w:rPr>
@@ -17203,129 +17604,149 @@
           <w:szCs w:val="18"/>
           <w:lang w:val="en-US"/>
         </w:rPr>
-        <w:t xml:space="preserve">    &lt;AuthorName&gt;decatec.de&lt;/AuthorName&gt;</w:t>
-      </w:r>
+        <w:t xml:space="preserve">    &lt;</w:t>
+      </w:r>
+      <w:proofErr w:type="spellStart"/>
       <w:r>
         <w:rPr>
           <w:sz w:val="18"/>
           <w:szCs w:val="18"/>
           <w:lang w:val="en-US"/>
         </w:rPr>
-        <w:br/>
-      </w:r>
+        <w:t>PluginName</w:t>
+      </w:r>
+      <w:proofErr w:type="spellEnd"/>
       <w:r>
         <w:rPr>
           <w:sz w:val="18"/>
           <w:szCs w:val="18"/>
           <w:lang w:val="en-US"/>
         </w:rPr>
-        <w:t xml:space="preserve">  &lt;/DescriptionSet&gt;  </w:t>
-      </w:r>
-    </w:p>
-    <w:p>
-      <w:pPr>
-        <w:ind w:left="708"/>
+        <w:t>&gt;</w:t>
+      </w:r>
+      <w:r>
         <w:rPr>
           <w:sz w:val="18"/>
           <w:szCs w:val="18"/>
-        </w:rPr>
-      </w:pPr>
+          <w:lang w:val="en-US"/>
+        </w:rPr>
+        <w:t>My plugin</w:t>
+      </w:r>
       <w:r>
         <w:rPr>
           <w:sz w:val="18"/>
           <w:szCs w:val="18"/>
           <w:lang w:val="en-US"/>
         </w:rPr>
-        <w:t xml:space="preserve">  </w:t>
-      </w:r>
+        <w:t>&lt;/</w:t>
+      </w:r>
+      <w:proofErr w:type="spellStart"/>
       <w:r>
         <w:rPr>
           <w:sz w:val="18"/>
           <w:szCs w:val="18"/>
-        </w:rPr>
-        <w:t>&lt;DescriptionSet lang="de"&gt;</w:t>
-      </w:r>
+          <w:lang w:val="en-US"/>
+        </w:rPr>
+        <w:t>PluginName</w:t>
+      </w:r>
+      <w:proofErr w:type="spellEnd"/>
       <w:r>
         <w:rPr>
           <w:sz w:val="18"/>
           <w:szCs w:val="18"/>
-        </w:rPr>
-        <w:br/>
+          <w:lang w:val="en-US"/>
+        </w:rPr>
+        <w:t>&gt;</w:t>
       </w:r>
       <w:r>
         <w:rPr>
           <w:sz w:val="18"/>
           <w:szCs w:val="18"/>
-        </w:rPr>
-        <w:t xml:space="preserve">    &lt;PluginName&gt;</w:t>
+          <w:lang w:val="en-US"/>
+        </w:rPr>
+        <w:br/>
       </w:r>
       <w:r>
         <w:rPr>
           <w:sz w:val="18"/>
           <w:szCs w:val="18"/>
-        </w:rPr>
-        <w:t>Mein Plugin</w:t>
+          <w:lang w:val="en-US"/>
+        </w:rPr>
+        <w:t xml:space="preserve">    &lt;Description&gt;</w:t>
       </w:r>
       <w:r>
         <w:rPr>
           <w:sz w:val="18"/>
           <w:szCs w:val="18"/>
-        </w:rPr>
-        <w:t>&lt;/PluginName&gt;</w:t>
+          <w:lang w:val="en-US"/>
+        </w:rPr>
+        <w:t>My plugin’s name</w:t>
       </w:r>
       <w:r>
         <w:rPr>
           <w:sz w:val="18"/>
           <w:szCs w:val="18"/>
-        </w:rPr>
-        <w:br/>
+          <w:lang w:val="en-US"/>
+        </w:rPr>
+        <w:t>&lt;/Description&gt;</w:t>
       </w:r>
       <w:r>
         <w:rPr>
           <w:sz w:val="18"/>
           <w:szCs w:val="18"/>
-        </w:rPr>
-        <w:t xml:space="preserve">    &lt;Description&gt;</w:t>
+          <w:lang w:val="en-US"/>
+        </w:rPr>
+        <w:br/>
       </w:r>
       <w:r>
         <w:rPr>
           <w:sz w:val="18"/>
           <w:szCs w:val="18"/>
-        </w:rPr>
-        <w:t>Beschreibung meines Plugins</w:t>
-      </w:r>
+          <w:lang w:val="en-US"/>
+        </w:rPr>
+        <w:t xml:space="preserve">    &lt;</w:t>
+      </w:r>
+      <w:proofErr w:type="spellStart"/>
       <w:r>
         <w:rPr>
           <w:sz w:val="18"/>
           <w:szCs w:val="18"/>
-        </w:rPr>
-        <w:t xml:space="preserve"> </w:t>
-      </w:r>
+          <w:lang w:val="en-US"/>
+        </w:rPr>
+        <w:t>AuthorName</w:t>
+      </w:r>
+      <w:proofErr w:type="spellEnd"/>
       <w:r>
         <w:rPr>
           <w:sz w:val="18"/>
           <w:szCs w:val="18"/>
-        </w:rPr>
-        <w:t>&lt;/Description&gt;</w:t>
-      </w:r>
+          <w:lang w:val="en-US"/>
+        </w:rPr>
+        <w:t>&gt;decatec.de&lt;/</w:t>
+      </w:r>
+      <w:proofErr w:type="spellStart"/>
       <w:r>
         <w:rPr>
           <w:sz w:val="18"/>
           <w:szCs w:val="18"/>
-        </w:rPr>
-        <w:br/>
-      </w:r>
+          <w:lang w:val="en-US"/>
+        </w:rPr>
+        <w:t>AuthorName</w:t>
+      </w:r>
+      <w:proofErr w:type="spellEnd"/>
       <w:r>
         <w:rPr>
           <w:sz w:val="18"/>
           <w:szCs w:val="18"/>
-        </w:rPr>
-        <w:t xml:space="preserve">    &lt;AuthorName&gt;decatec.de&lt;/AuthorName&gt;</w:t>
+          <w:lang w:val="en-US"/>
+        </w:rPr>
+        <w:t>&gt;</w:t>
       </w:r>
       <w:r>
         <w:rPr>
           <w:sz w:val="18"/>
           <w:szCs w:val="18"/>
+          <w:lang w:val="en-US"/>
         </w:rPr>
         <w:br/>
       </w:r>
@@ -17333,28 +17754,292 @@
         <w:rPr>
           <w:sz w:val="18"/>
           <w:szCs w:val="18"/>
-        </w:rPr>
-        <w:t xml:space="preserve">  &lt;/DescriptionSet&gt; </w:t>
-      </w:r>
+          <w:lang w:val="en-US"/>
+        </w:rPr>
+        <w:t xml:space="preserve">  &lt;/</w:t>
+      </w:r>
+      <w:proofErr w:type="spellStart"/>
       <w:r>
         <w:rPr>
           <w:sz w:val="18"/>
           <w:szCs w:val="18"/>
-        </w:rPr>
-        <w:br/>
-      </w:r>
+          <w:lang w:val="en-US"/>
+        </w:rPr>
+        <w:t>DescriptionSet</w:t>
+      </w:r>
+      <w:proofErr w:type="spellEnd"/>
       <w:r>
         <w:rPr>
           <w:sz w:val="18"/>
           <w:szCs w:val="18"/>
-        </w:rPr>
-        <w:t>&lt;/WsapmPlugin&gt;</w:t>
+          <w:lang w:val="en-US"/>
+        </w:rPr>
+        <w:t xml:space="preserve">&gt;  </w:t>
       </w:r>
     </w:p>
     <w:p>
       <w:pPr>
         <w:ind w:left="708"/>
         <w:rPr>
+          <w:sz w:val="18"/>
+          <w:szCs w:val="18"/>
+        </w:rPr>
+      </w:pPr>
+      <w:r>
+        <w:rPr>
+          <w:sz w:val="18"/>
+          <w:szCs w:val="18"/>
+          <w:lang w:val="en-US"/>
+        </w:rPr>
+        <w:t xml:space="preserve">  </w:t>
+      </w:r>
+      <w:r>
+        <w:rPr>
+          <w:sz w:val="18"/>
+          <w:szCs w:val="18"/>
+        </w:rPr>
+        <w:t>&lt;</w:t>
+      </w:r>
+      <w:proofErr w:type="spellStart"/>
+      <w:r>
+        <w:rPr>
+          <w:sz w:val="18"/>
+          <w:szCs w:val="18"/>
+        </w:rPr>
+        <w:t>DescriptionSet</w:t>
+      </w:r>
+      <w:proofErr w:type="spellEnd"/>
+      <w:r>
+        <w:rPr>
+          <w:sz w:val="18"/>
+          <w:szCs w:val="18"/>
+        </w:rPr>
+        <w:t xml:space="preserve"> lang="de"&gt;</w:t>
+      </w:r>
+      <w:r>
+        <w:rPr>
+          <w:sz w:val="18"/>
+          <w:szCs w:val="18"/>
+        </w:rPr>
+        <w:br/>
+      </w:r>
+      <w:r>
+        <w:rPr>
+          <w:sz w:val="18"/>
+          <w:szCs w:val="18"/>
+        </w:rPr>
+        <w:t xml:space="preserve">    &lt;</w:t>
+      </w:r>
+      <w:proofErr w:type="spellStart"/>
+      <w:r>
+        <w:rPr>
+          <w:sz w:val="18"/>
+          <w:szCs w:val="18"/>
+        </w:rPr>
+        <w:t>PluginName</w:t>
+      </w:r>
+      <w:proofErr w:type="spellEnd"/>
+      <w:r>
+        <w:rPr>
+          <w:sz w:val="18"/>
+          <w:szCs w:val="18"/>
+        </w:rPr>
+        <w:t>&gt;</w:t>
+      </w:r>
+      <w:r>
+        <w:rPr>
+          <w:sz w:val="18"/>
+          <w:szCs w:val="18"/>
+        </w:rPr>
+        <w:t xml:space="preserve">Mein </w:t>
+      </w:r>
+      <w:proofErr w:type="spellStart"/>
+      <w:r>
+        <w:rPr>
+          <w:sz w:val="18"/>
+          <w:szCs w:val="18"/>
+        </w:rPr>
+        <w:t>Plugin</w:t>
+      </w:r>
+      <w:proofErr w:type="spellEnd"/>
+      <w:r>
+        <w:rPr>
+          <w:sz w:val="18"/>
+          <w:szCs w:val="18"/>
+        </w:rPr>
+        <w:t>&lt;/</w:t>
+      </w:r>
+      <w:proofErr w:type="spellStart"/>
+      <w:r>
+        <w:rPr>
+          <w:sz w:val="18"/>
+          <w:szCs w:val="18"/>
+        </w:rPr>
+        <w:t>PluginName</w:t>
+      </w:r>
+      <w:proofErr w:type="spellEnd"/>
+      <w:r>
+        <w:rPr>
+          <w:sz w:val="18"/>
+          <w:szCs w:val="18"/>
+        </w:rPr>
+        <w:t>&gt;</w:t>
+      </w:r>
+      <w:r>
+        <w:rPr>
+          <w:sz w:val="18"/>
+          <w:szCs w:val="18"/>
+        </w:rPr>
+        <w:br/>
+      </w:r>
+      <w:r>
+        <w:rPr>
+          <w:sz w:val="18"/>
+          <w:szCs w:val="18"/>
+        </w:rPr>
+        <w:t xml:space="preserve">    &lt;Description&gt;</w:t>
+      </w:r>
+      <w:r>
+        <w:rPr>
+          <w:sz w:val="18"/>
+          <w:szCs w:val="18"/>
+        </w:rPr>
+        <w:t xml:space="preserve">Beschreibung meines </w:t>
+      </w:r>
+      <w:proofErr w:type="spellStart"/>
+      <w:r>
+        <w:rPr>
+          <w:sz w:val="18"/>
+          <w:szCs w:val="18"/>
+        </w:rPr>
+        <w:t>Plugins</w:t>
+      </w:r>
+      <w:proofErr w:type="spellEnd"/>
+      <w:r>
+        <w:rPr>
+          <w:sz w:val="18"/>
+          <w:szCs w:val="18"/>
+        </w:rPr>
+        <w:t xml:space="preserve"> </w:t>
+      </w:r>
+      <w:r>
+        <w:rPr>
+          <w:sz w:val="18"/>
+          <w:szCs w:val="18"/>
+        </w:rPr>
+        <w:t>&lt;/Description&gt;</w:t>
+      </w:r>
+      <w:r>
+        <w:rPr>
+          <w:sz w:val="18"/>
+          <w:szCs w:val="18"/>
+        </w:rPr>
+        <w:br/>
+      </w:r>
+      <w:r>
+        <w:rPr>
+          <w:sz w:val="18"/>
+          <w:szCs w:val="18"/>
+        </w:rPr>
+        <w:t xml:space="preserve">    &lt;</w:t>
+      </w:r>
+      <w:proofErr w:type="spellStart"/>
+      <w:r>
+        <w:rPr>
+          <w:sz w:val="18"/>
+          <w:szCs w:val="18"/>
+        </w:rPr>
+        <w:t>AuthorName</w:t>
+      </w:r>
+      <w:proofErr w:type="spellEnd"/>
+      <w:r>
+        <w:rPr>
+          <w:sz w:val="18"/>
+          <w:szCs w:val="18"/>
+        </w:rPr>
+        <w:t>&gt;decatec.de&lt;/</w:t>
+      </w:r>
+      <w:proofErr w:type="spellStart"/>
+      <w:r>
+        <w:rPr>
+          <w:sz w:val="18"/>
+          <w:szCs w:val="18"/>
+        </w:rPr>
+        <w:t>AuthorName</w:t>
+      </w:r>
+      <w:proofErr w:type="spellEnd"/>
+      <w:r>
+        <w:rPr>
+          <w:sz w:val="18"/>
+          <w:szCs w:val="18"/>
+        </w:rPr>
+        <w:t>&gt;</w:t>
+      </w:r>
+      <w:r>
+        <w:rPr>
+          <w:sz w:val="18"/>
+          <w:szCs w:val="18"/>
+        </w:rPr>
+        <w:br/>
+      </w:r>
+      <w:r>
+        <w:rPr>
+          <w:sz w:val="18"/>
+          <w:szCs w:val="18"/>
+        </w:rPr>
+        <w:t xml:space="preserve">  &lt;/</w:t>
+      </w:r>
+      <w:proofErr w:type="spellStart"/>
+      <w:r>
+        <w:rPr>
+          <w:sz w:val="18"/>
+          <w:szCs w:val="18"/>
+        </w:rPr>
+        <w:t>DescriptionSet</w:t>
+      </w:r>
+      <w:proofErr w:type="spellEnd"/>
+      <w:r>
+        <w:rPr>
+          <w:sz w:val="18"/>
+          <w:szCs w:val="18"/>
+        </w:rPr>
+        <w:t xml:space="preserve">&gt; </w:t>
+      </w:r>
+      <w:r>
+        <w:rPr>
+          <w:sz w:val="18"/>
+          <w:szCs w:val="18"/>
+        </w:rPr>
+        <w:br/>
+      </w:r>
+      <w:r>
+        <w:rPr>
+          <w:sz w:val="18"/>
+          <w:szCs w:val="18"/>
+        </w:rPr>
+        <w:t>&lt;/</w:t>
+      </w:r>
+      <w:proofErr w:type="spellStart"/>
+      <w:r>
+        <w:rPr>
+          <w:sz w:val="18"/>
+          <w:szCs w:val="18"/>
+        </w:rPr>
+        <w:t>WsapmPlugin</w:t>
+      </w:r>
+      <w:proofErr w:type="spellEnd"/>
+      <w:r>
+        <w:rPr>
+          <w:sz w:val="18"/>
+          <w:szCs w:val="18"/>
+        </w:rPr>
+        <w:t>&gt;</w:t>
+      </w:r>
+    </w:p>
+    <w:p>
+      <w:pPr>
+        <w:ind w:left="708"/>
+        <w:rPr>
           <w:lang w:val="en-US"/>
         </w:rPr>
       </w:pPr>
@@ -17364,6 +18049,7 @@
         </w:rPr>
         <w:t xml:space="preserve">A </w:t>
       </w:r>
+      <w:proofErr w:type="spellStart"/>
       <w:r>
         <w:rPr>
           <w:i/>
@@ -17371,12 +18057,14 @@
         </w:rPr>
         <w:t>DescriptionSet</w:t>
       </w:r>
+      <w:proofErr w:type="spellEnd"/>
       <w:r>
         <w:rPr>
           <w:lang w:val="en-US"/>
         </w:rPr>
         <w:t xml:space="preserve"> describes the plugin for a certain language. The language is specified with the </w:t>
       </w:r>
+      <w:proofErr w:type="spellStart"/>
       <w:r>
         <w:rPr>
           <w:i/>
@@ -17384,6 +18072,7 @@
         </w:rPr>
         <w:t>lang</w:t>
       </w:r>
+      <w:proofErr w:type="spellEnd"/>
       <w:r>
         <w:rPr>
           <w:lang w:val="en-US"/>
@@ -17403,7 +18092,21 @@
         <w:rPr>
           <w:lang w:val="en-US"/>
         </w:rPr>
-        <w:t xml:space="preserve"> (e.g. “en” for English or “de” for German).</w:t>
+        <w:t xml:space="preserve"> (e.g. “</w:t>
+      </w:r>
+      <w:proofErr w:type="spellStart"/>
+      <w:r>
+        <w:rPr>
+          <w:lang w:val="en-US"/>
+        </w:rPr>
+        <w:t>en</w:t>
+      </w:r>
+      <w:proofErr w:type="spellEnd"/>
+      <w:r>
+        <w:rPr>
+          <w:lang w:val="en-US"/>
+        </w:rPr>
+        <w:t>” for English or “de” for German).</w:t>
       </w:r>
       <w:r>
         <w:rPr>
@@ -17712,23 +18415,35 @@
       <w:pPr>
         <w:pStyle w:val="berschrift3"/>
       </w:pPr>
-      <w:bookmarkStart w:id="42" w:name="_Toc459269832"/>
+      <w:bookmarkStart w:id="41" w:name="_Toc459269832"/>
+      <w:proofErr w:type="spellStart"/>
       <w:r>
         <w:t>Develop</w:t>
       </w:r>
       <w:r>
         <w:t>ing</w:t>
       </w:r>
+      <w:proofErr w:type="spellEnd"/>
       <w:r>
         <w:t xml:space="preserve"> </w:t>
       </w:r>
-      <w:r>
-        <w:t>advanced plugin</w:t>
+      <w:proofErr w:type="spellStart"/>
+      <w:r>
+        <w:t>advanced</w:t>
+      </w:r>
+      <w:proofErr w:type="spellEnd"/>
+      <w:r>
+        <w:t xml:space="preserve"> </w:t>
+      </w:r>
+      <w:proofErr w:type="spellStart"/>
+      <w:r>
+        <w:t>plugin</w:t>
       </w:r>
       <w:r>
         <w:t>s</w:t>
       </w:r>
-      <w:bookmarkEnd w:id="42"/>
+      <w:bookmarkEnd w:id="41"/>
+      <w:proofErr w:type="spellEnd"/>
     </w:p>
     <w:p>
       <w:pPr>
@@ -17924,7 +18639,21 @@
         <w:rPr>
           <w:lang w:val="en-US"/>
         </w:rPr>
-        <w:t xml:space="preserve">So add a new UserControl to your project. The UI should only contain controls which represent the settings of your plugin, i.e. you will not need buttons like </w:t>
+        <w:t xml:space="preserve">So add a new </w:t>
+      </w:r>
+      <w:proofErr w:type="spellStart"/>
+      <w:r>
+        <w:rPr>
+          <w:lang w:val="en-US"/>
+        </w:rPr>
+        <w:t>UserControl</w:t>
+      </w:r>
+      <w:proofErr w:type="spellEnd"/>
+      <w:r>
+        <w:rPr>
+          <w:lang w:val="en-US"/>
+        </w:rPr>
+        <w:t xml:space="preserve"> to your project. The UI should only contain controls which represent the settings of your plugin, i.e. you will not need buttons like </w:t>
       </w:r>
       <w:r>
         <w:rPr>
@@ -17959,6 +18688,7 @@
         <w:br/>
         <w:t xml:space="preserve">The UI class has to implement the interface </w:t>
       </w:r>
+      <w:proofErr w:type="spellStart"/>
       <w:r>
         <w:rPr>
           <w:i/>
@@ -17966,6 +18696,7 @@
         </w:rPr>
         <w:t>IWsapmPluginSettingsControl</w:t>
       </w:r>
+      <w:proofErr w:type="spellEnd"/>
       <w:r>
         <w:rPr>
           <w:lang w:val="en-US"/>
@@ -18026,7 +18757,31 @@
           <w:highlight w:val="white"/>
           <w:lang w:val="en-US"/>
         </w:rPr>
-        <w:t xml:space="preserve"> SetSettings(</w:t>
+        <w:t xml:space="preserve"> </w:t>
+      </w:r>
+      <w:proofErr w:type="spellStart"/>
+      <w:r>
+        <w:rPr>
+          <w:rFonts w:ascii="Consolas" w:hAnsi="Consolas" w:cs="Consolas"/>
+          <w:color w:val="000000"/>
+          <w:sz w:val="19"/>
+          <w:szCs w:val="19"/>
+          <w:highlight w:val="white"/>
+          <w:lang w:val="en-US"/>
+        </w:rPr>
+        <w:t>SetSettings</w:t>
+      </w:r>
+      <w:proofErr w:type="spellEnd"/>
+      <w:r>
+        <w:rPr>
+          <w:rFonts w:ascii="Consolas" w:hAnsi="Consolas" w:cs="Consolas"/>
+          <w:color w:val="000000"/>
+          <w:sz w:val="19"/>
+          <w:szCs w:val="19"/>
+          <w:highlight w:val="white"/>
+          <w:lang w:val="en-US"/>
+        </w:rPr>
+        <w:t>(</w:t>
       </w:r>
       <w:r>
         <w:rPr>
@@ -18064,7 +18819,49 @@
         <w:rPr>
           <w:lang w:val="en-US"/>
         </w:rPr>
-        <w:t>With this method the current settings are loaded into your UI class. Here you should fill your UI elements (TextBoxes, CheckBoxes, etc) with the data from the settings.</w:t>
+        <w:t>With this method the current settings are loaded into your UI class. Here you should fill your UI elements (</w:t>
+      </w:r>
+      <w:proofErr w:type="spellStart"/>
+      <w:r>
+        <w:rPr>
+          <w:lang w:val="en-US"/>
+        </w:rPr>
+        <w:t>TextBoxes</w:t>
+      </w:r>
+      <w:proofErr w:type="spellEnd"/>
+      <w:r>
+        <w:rPr>
+          <w:lang w:val="en-US"/>
+        </w:rPr>
+        <w:t xml:space="preserve">, </w:t>
+      </w:r>
+      <w:proofErr w:type="spellStart"/>
+      <w:r>
+        <w:rPr>
+          <w:lang w:val="en-US"/>
+        </w:rPr>
+        <w:t>CheckBoxes</w:t>
+      </w:r>
+      <w:proofErr w:type="spellEnd"/>
+      <w:r>
+        <w:rPr>
+          <w:lang w:val="en-US"/>
+        </w:rPr>
+        <w:t xml:space="preserve">, </w:t>
+      </w:r>
+      <w:proofErr w:type="spellStart"/>
+      <w:r>
+        <w:rPr>
+          <w:lang w:val="en-US"/>
+        </w:rPr>
+        <w:t>etc</w:t>
+      </w:r>
+      <w:proofErr w:type="spellEnd"/>
+      <w:r>
+        <w:rPr>
+          <w:lang w:val="en-US"/>
+        </w:rPr>
+        <w:t>) with the data from the settings.</w:t>
       </w:r>
       <w:r>
         <w:rPr>
@@ -18126,7 +18923,31 @@
           <w:highlight w:val="white"/>
           <w:lang w:val="en-US"/>
         </w:rPr>
-        <w:t xml:space="preserve"> GetSettingsBeforeSave()</w:t>
+        <w:t xml:space="preserve"> </w:t>
+      </w:r>
+      <w:proofErr w:type="spellStart"/>
+      <w:r>
+        <w:rPr>
+          <w:rFonts w:ascii="Consolas" w:hAnsi="Consolas" w:cs="Consolas"/>
+          <w:color w:val="000000"/>
+          <w:sz w:val="19"/>
+          <w:szCs w:val="19"/>
+          <w:highlight w:val="white"/>
+          <w:lang w:val="en-US"/>
+        </w:rPr>
+        <w:t>GetSettingsBeforeSave</w:t>
+      </w:r>
+      <w:proofErr w:type="spellEnd"/>
+      <w:r>
+        <w:rPr>
+          <w:rFonts w:ascii="Consolas" w:hAnsi="Consolas" w:cs="Consolas"/>
+          <w:color w:val="000000"/>
+          <w:sz w:val="19"/>
+          <w:szCs w:val="19"/>
+          <w:highlight w:val="white"/>
+          <w:lang w:val="en-US"/>
+        </w:rPr>
+        <w:t>()</w:t>
       </w:r>
       <w:r>
         <w:rPr>
@@ -18206,6 +19027,7 @@
         </w:rPr>
         <w:t xml:space="preserve">Derive from base class </w:t>
       </w:r>
+      <w:proofErr w:type="spellStart"/>
       <w:r>
         <w:rPr>
           <w:i/>
@@ -18227,6 +19049,7 @@
         </w:rPr>
         <w:t>Base</w:t>
       </w:r>
+      <w:proofErr w:type="spellEnd"/>
       <w:r>
         <w:rPr>
           <w:lang w:val="en-US"/>
@@ -18239,6 +19062,7 @@
         </w:rPr>
         <w:t xml:space="preserve">The class implementing the logic of your plugin has to be derived from </w:t>
       </w:r>
+      <w:proofErr w:type="spellStart"/>
       <w:r>
         <w:rPr>
           <w:i/>
@@ -18260,6 +19084,7 @@
         </w:rPr>
         <w:t>Base</w:t>
       </w:r>
+      <w:proofErr w:type="spellEnd"/>
       <w:r>
         <w:rPr>
           <w:lang w:val="en-US"/>
@@ -18315,6 +19140,7 @@
         </w:rPr>
         <w:t xml:space="preserve">Implement the abstract base methods: As </w:t>
       </w:r>
+      <w:proofErr w:type="spellStart"/>
       <w:r>
         <w:rPr>
           <w:i/>
@@ -18322,6 +19148,7 @@
         </w:rPr>
         <w:t>WsapmPluginAdvancedBase</w:t>
       </w:r>
+      <w:proofErr w:type="spellEnd"/>
       <w:r>
         <w:rPr>
           <w:lang w:val="en-US"/>
@@ -18666,7 +19493,55 @@
           <w:highlight w:val="white"/>
           <w:lang w:val="en-US"/>
         </w:rPr>
-        <w:t xml:space="preserve"> PluginCheckSuspendResult CheckPluginPolicy()</w:t>
+        <w:t xml:space="preserve"> </w:t>
+      </w:r>
+      <w:proofErr w:type="spellStart"/>
+      <w:r>
+        <w:rPr>
+          <w:rFonts w:ascii="Consolas" w:hAnsi="Consolas" w:cs="Consolas"/>
+          <w:color w:val="000000"/>
+          <w:sz w:val="19"/>
+          <w:szCs w:val="19"/>
+          <w:highlight w:val="white"/>
+          <w:lang w:val="en-US"/>
+        </w:rPr>
+        <w:t>PluginCheckSuspendResult</w:t>
+      </w:r>
+      <w:proofErr w:type="spellEnd"/>
+      <w:r>
+        <w:rPr>
+          <w:rFonts w:ascii="Consolas" w:hAnsi="Consolas" w:cs="Consolas"/>
+          <w:color w:val="000000"/>
+          <w:sz w:val="19"/>
+          <w:szCs w:val="19"/>
+          <w:highlight w:val="white"/>
+          <w:lang w:val="en-US"/>
+        </w:rPr>
+        <w:t xml:space="preserve"> </w:t>
+      </w:r>
+      <w:proofErr w:type="spellStart"/>
+      <w:r>
+        <w:rPr>
+          <w:rFonts w:ascii="Consolas" w:hAnsi="Consolas" w:cs="Consolas"/>
+          <w:color w:val="000000"/>
+          <w:sz w:val="19"/>
+          <w:szCs w:val="19"/>
+          <w:highlight w:val="white"/>
+          <w:lang w:val="en-US"/>
+        </w:rPr>
+        <w:t>CheckPluginPolicy</w:t>
+      </w:r>
+      <w:proofErr w:type="spellEnd"/>
+      <w:r>
+        <w:rPr>
+          <w:rFonts w:ascii="Consolas" w:hAnsi="Consolas" w:cs="Consolas"/>
+          <w:color w:val="000000"/>
+          <w:sz w:val="19"/>
+          <w:szCs w:val="19"/>
+          <w:highlight w:val="white"/>
+          <w:lang w:val="en-US"/>
+        </w:rPr>
+        <w:t>()</w:t>
       </w:r>
       <w:r>
         <w:rPr>
@@ -18691,6 +19566,7 @@
         <w:lastRenderedPageBreak/>
         <w:t xml:space="preserve">value is a </w:t>
       </w:r>
+      <w:proofErr w:type="spellStart"/>
       <w:r>
         <w:rPr>
           <w:i/>
@@ -18698,6 +19574,7 @@
         </w:rPr>
         <w:t>PluginCheckSuspendResult</w:t>
       </w:r>
+      <w:proofErr w:type="spellEnd"/>
       <w:r>
         <w:rPr>
           <w:lang w:val="en-US"/>
@@ -18812,7 +19689,31 @@
           <w:highlight w:val="white"/>
           <w:lang w:val="en-US"/>
         </w:rPr>
-        <w:t xml:space="preserve"> TearDown()</w:t>
+        <w:t xml:space="preserve"> </w:t>
+      </w:r>
+      <w:proofErr w:type="spellStart"/>
+      <w:r>
+        <w:rPr>
+          <w:rFonts w:ascii="Consolas" w:hAnsi="Consolas" w:cs="Consolas"/>
+          <w:color w:val="000000"/>
+          <w:sz w:val="19"/>
+          <w:szCs w:val="19"/>
+          <w:highlight w:val="white"/>
+          <w:lang w:val="en-US"/>
+        </w:rPr>
+        <w:t>TearDown</w:t>
+      </w:r>
+      <w:proofErr w:type="spellEnd"/>
+      <w:r>
+        <w:rPr>
+          <w:rFonts w:ascii="Consolas" w:hAnsi="Consolas" w:cs="Consolas"/>
+          <w:color w:val="000000"/>
+          <w:sz w:val="19"/>
+          <w:szCs w:val="19"/>
+          <w:highlight w:val="white"/>
+          <w:lang w:val="en-US"/>
+        </w:rPr>
+        <w:t>()</w:t>
       </w:r>
       <w:r>
         <w:rPr>
@@ -18939,7 +19840,31 @@
           <w:highlight w:val="white"/>
           <w:lang w:val="en-US"/>
         </w:rPr>
-        <w:t xml:space="preserve"> LoadDefaultSettings()</w:t>
+        <w:t xml:space="preserve"> </w:t>
+      </w:r>
+      <w:proofErr w:type="spellStart"/>
+      <w:r>
+        <w:rPr>
+          <w:rFonts w:ascii="Consolas" w:hAnsi="Consolas" w:cs="Consolas"/>
+          <w:color w:val="000000"/>
+          <w:sz w:val="19"/>
+          <w:szCs w:val="19"/>
+          <w:highlight w:val="white"/>
+          <w:lang w:val="en-US"/>
+        </w:rPr>
+        <w:t>LoadDefaultSettings</w:t>
+      </w:r>
+      <w:proofErr w:type="spellEnd"/>
+      <w:r>
+        <w:rPr>
+          <w:rFonts w:ascii="Consolas" w:hAnsi="Consolas" w:cs="Consolas"/>
+          <w:color w:val="000000"/>
+          <w:sz w:val="19"/>
+          <w:szCs w:val="19"/>
+          <w:highlight w:val="white"/>
+          <w:lang w:val="en-US"/>
+        </w:rPr>
+        <w:t>()</w:t>
       </w:r>
       <w:r>
         <w:rPr>
@@ -19083,8 +20008,21 @@
           <w:highlight w:val="white"/>
           <w:lang w:val="en-US"/>
         </w:rPr>
-        <w:t xml:space="preserve"> SettingsControl</w:t>
-      </w:r>
+        <w:t xml:space="preserve"> </w:t>
+      </w:r>
+      <w:proofErr w:type="spellStart"/>
+      <w:r>
+        <w:rPr>
+          <w:rFonts w:ascii="Consolas" w:hAnsi="Consolas" w:cs="Consolas"/>
+          <w:color w:val="000000"/>
+          <w:sz w:val="19"/>
+          <w:szCs w:val="19"/>
+          <w:highlight w:val="white"/>
+          <w:lang w:val="en-US"/>
+        </w:rPr>
+        <w:t>SettingsControl</w:t>
+      </w:r>
+      <w:proofErr w:type="spellEnd"/>
       <w:r>
         <w:rPr>
           <w:rFonts w:ascii="Consolas" w:hAnsi="Consolas" w:cs="Consolas"/>
@@ -19188,6 +20126,7 @@
         </w:rPr>
         <w:t>(</w:t>
       </w:r>
+      <w:proofErr w:type="spellStart"/>
       <w:r>
         <w:rPr>
           <w:rFonts w:ascii="Consolas" w:hAnsi="Consolas" w:cs="Consolas"/>
@@ -19199,6 +20138,7 @@
         </w:rPr>
         <w:t>typeof</w:t>
       </w:r>
+      <w:proofErr w:type="spellEnd"/>
       <w:r>
         <w:rPr>
           <w:rFonts w:ascii="Consolas" w:hAnsi="Consolas" w:cs="Consolas"/>
@@ -19208,14 +20148,38 @@
           <w:highlight w:val="white"/>
           <w:lang w:val="en-US"/>
         </w:rPr>
-        <w:t>(WsapmPluginBase))]</w:t>
-      </w:r>
+        <w:t>(</w:t>
+      </w:r>
+      <w:proofErr w:type="spellStart"/>
       <w:r>
         <w:rPr>
           <w:rFonts w:ascii="Consolas" w:hAnsi="Consolas" w:cs="Consolas"/>
           <w:color w:val="000000"/>
           <w:sz w:val="19"/>
           <w:szCs w:val="19"/>
+          <w:highlight w:val="white"/>
+          <w:lang w:val="en-US"/>
+        </w:rPr>
+        <w:t>WsapmPluginBase</w:t>
+      </w:r>
+      <w:proofErr w:type="spellEnd"/>
+      <w:r>
+        <w:rPr>
+          <w:rFonts w:ascii="Consolas" w:hAnsi="Consolas" w:cs="Consolas"/>
+          <w:color w:val="000000"/>
+          <w:sz w:val="19"/>
+          <w:szCs w:val="19"/>
+          <w:highlight w:val="white"/>
+          <w:lang w:val="en-US"/>
+        </w:rPr>
+        <w:t>))]</w:t>
+      </w:r>
+      <w:r>
+        <w:rPr>
+          <w:rFonts w:ascii="Consolas" w:hAnsi="Consolas" w:cs="Consolas"/>
+          <w:color w:val="000000"/>
+          <w:sz w:val="19"/>
+          <w:szCs w:val="19"/>
           <w:lang w:val="en-US"/>
         </w:rPr>
         <w:br/>
@@ -19226,6 +20190,7 @@
         </w:rPr>
         <w:t xml:space="preserve">This attribute has to be specified always as shown. You will need to add a reference to the </w:t>
       </w:r>
+      <w:proofErr w:type="spellStart"/>
       <w:r>
         <w:rPr>
           <w:i/>
@@ -19233,6 +20198,7 @@
         </w:rPr>
         <w:t>System.ComponentModel.Composition</w:t>
       </w:r>
+      <w:proofErr w:type="spellEnd"/>
       <w:r>
         <w:rPr>
           <w:lang w:val="en-US"/>
@@ -19246,6 +20212,7 @@
         <w:br/>
         <w:t xml:space="preserve">The type is </w:t>
       </w:r>
+      <w:proofErr w:type="spellStart"/>
       <w:r>
         <w:rPr>
           <w:i/>
@@ -19253,12 +20220,14 @@
         </w:rPr>
         <w:t>WsapmPluginBase</w:t>
       </w:r>
+      <w:proofErr w:type="spellEnd"/>
       <w:r>
         <w:rPr>
           <w:lang w:val="en-US"/>
         </w:rPr>
         <w:t xml:space="preserve"> even if you are implementing an advanced plugin with another base class (</w:t>
       </w:r>
+      <w:proofErr w:type="spellStart"/>
       <w:r>
         <w:rPr>
           <w:i/>
@@ -19266,6 +20235,7 @@
         </w:rPr>
         <w:t>WsapmPluginAdvancedBase</w:t>
       </w:r>
+      <w:proofErr w:type="spellEnd"/>
       <w:r>
         <w:rPr>
           <w:lang w:val="en-US"/>
@@ -19293,7 +20263,31 @@
           <w:highlight w:val="white"/>
           <w:lang w:val="en-US"/>
         </w:rPr>
-        <w:t>[WsapmPlugin(</w:t>
+        <w:t>[</w:t>
+      </w:r>
+      <w:proofErr w:type="spellStart"/>
+      <w:r>
+        <w:rPr>
+          <w:rFonts w:ascii="Consolas" w:hAnsi="Consolas" w:cs="Consolas"/>
+          <w:color w:val="000000"/>
+          <w:sz w:val="19"/>
+          <w:szCs w:val="19"/>
+          <w:highlight w:val="white"/>
+          <w:lang w:val="en-US"/>
+        </w:rPr>
+        <w:t>WsapmPlugin</w:t>
+      </w:r>
+      <w:proofErr w:type="spellEnd"/>
+      <w:r>
+        <w:rPr>
+          <w:rFonts w:ascii="Consolas" w:hAnsi="Consolas" w:cs="Consolas"/>
+          <w:color w:val="000000"/>
+          <w:sz w:val="19"/>
+          <w:szCs w:val="19"/>
+          <w:highlight w:val="white"/>
+          <w:lang w:val="en-US"/>
+        </w:rPr>
+        <w:t>(</w:t>
       </w:r>
       <w:r>
         <w:rPr>
@@ -19533,6 +20527,7 @@
         </w:rPr>
         <w:t xml:space="preserve">Access settings in the plugin’s code: To access current settings in your plugin’s code, use the property </w:t>
       </w:r>
+      <w:proofErr w:type="spellStart"/>
       <w:r>
         <w:rPr>
           <w:i/>
@@ -19540,6 +20535,7 @@
         </w:rPr>
         <w:t>CurrentSettings</w:t>
       </w:r>
+      <w:proofErr w:type="spellEnd"/>
       <w:r>
         <w:rPr>
           <w:lang w:val="en-US"/>
@@ -19570,6 +20566,7 @@
         </w:rPr>
         <w:t xml:space="preserve">may only be done in the getter of the property </w:t>
       </w:r>
+      <w:proofErr w:type="spellStart"/>
       <w:r>
         <w:rPr>
           <w:i/>
@@ -19577,6 +20574,7 @@
         </w:rPr>
         <w:t>SettingsControl</w:t>
       </w:r>
+      <w:proofErr w:type="spellEnd"/>
       <w:r>
         <w:rPr>
           <w:lang w:val="en-US"/>
@@ -19734,25 +20732,25 @@
           <w:szCs w:val="18"/>
           <w:lang w:val="en-US"/>
         </w:rPr>
-        <w:t>&lt;WsapmPlugin&gt;</w:t>
-      </w:r>
+        <w:t>&lt;</w:t>
+      </w:r>
+      <w:proofErr w:type="spellStart"/>
       <w:r>
         <w:rPr>
           <w:sz w:val="18"/>
           <w:szCs w:val="18"/>
           <w:lang w:val="en-US"/>
         </w:rPr>
-        <w:br/>
-        <w:t xml:space="preserve">  &lt;DescriptionSet lang="en"&gt;</w:t>
-      </w:r>
+        <w:t>WsapmPlugin</w:t>
+      </w:r>
+      <w:proofErr w:type="spellEnd"/>
       <w:r>
         <w:rPr>
           <w:sz w:val="18"/>
           <w:szCs w:val="18"/>
           <w:lang w:val="en-US"/>
         </w:rPr>
-        <w:br/>
-        <w:t xml:space="preserve">    &lt;PluginName&gt;My plugin&lt;/PluginName&gt;</w:t>
+        <w:t>&gt;</w:t>
       </w:r>
       <w:r>
         <w:rPr>
@@ -19761,76 +20759,295 @@
           <w:lang w:val="en-US"/>
         </w:rPr>
         <w:br/>
-        <w:t xml:space="preserve">    &lt;Description&gt;My plugin’s name&lt;/Description&gt;</w:t>
-      </w:r>
+        <w:t xml:space="preserve">  &lt;</w:t>
+      </w:r>
+      <w:proofErr w:type="spellStart"/>
       <w:r>
         <w:rPr>
           <w:sz w:val="18"/>
           <w:szCs w:val="18"/>
           <w:lang w:val="en-US"/>
         </w:rPr>
-        <w:br/>
-        <w:t xml:space="preserve">    &lt;AuthorName&gt;decatec.de&lt;/AuthorName&gt;</w:t>
-      </w:r>
+        <w:t>DescriptionSet</w:t>
+      </w:r>
+      <w:proofErr w:type="spellEnd"/>
       <w:r>
         <w:rPr>
           <w:sz w:val="18"/>
           <w:szCs w:val="18"/>
           <w:lang w:val="en-US"/>
         </w:rPr>
-        <w:br/>
-        <w:t xml:space="preserve">  &lt;/DescriptionSet&gt;  </w:t>
-      </w:r>
-    </w:p>
-    <w:p>
-      <w:pPr>
-        <w:ind w:left="708"/>
+        <w:t xml:space="preserve"> </w:t>
+      </w:r>
+      <w:proofErr w:type="spellStart"/>
+      <w:r>
         <w:rPr>
           <w:sz w:val="18"/>
           <w:szCs w:val="18"/>
-        </w:rPr>
-      </w:pPr>
+          <w:lang w:val="en-US"/>
+        </w:rPr>
+        <w:t>lang</w:t>
+      </w:r>
+      <w:proofErr w:type="spellEnd"/>
       <w:r>
         <w:rPr>
           <w:sz w:val="18"/>
           <w:szCs w:val="18"/>
           <w:lang w:val="en-US"/>
         </w:rPr>
-        <w:t xml:space="preserve">  </w:t>
-      </w:r>
+        <w:t>="</w:t>
+      </w:r>
+      <w:proofErr w:type="spellStart"/>
       <w:r>
         <w:rPr>
           <w:sz w:val="18"/>
           <w:szCs w:val="18"/>
-        </w:rPr>
-        <w:t>&lt;DescriptionSet lang="de"&gt;</w:t>
-      </w:r>
+          <w:lang w:val="en-US"/>
+        </w:rPr>
+        <w:t>en</w:t>
+      </w:r>
+      <w:proofErr w:type="spellEnd"/>
       <w:r>
         <w:rPr>
           <w:sz w:val="18"/>
           <w:szCs w:val="18"/>
-        </w:rPr>
-        <w:br/>
-        <w:t xml:space="preserve">    &lt;PluginName&gt;</w:t>
+          <w:lang w:val="en-US"/>
+        </w:rPr>
+        <w:t>"&gt;</w:t>
       </w:r>
       <w:r>
         <w:rPr>
           <w:sz w:val="18"/>
           <w:szCs w:val="18"/>
-        </w:rPr>
-        <w:t>Mein Plugin</w:t>
-      </w:r>
+          <w:lang w:val="en-US"/>
+        </w:rPr>
+        <w:br/>
+        <w:t xml:space="preserve">    &lt;</w:t>
+      </w:r>
+      <w:proofErr w:type="spellStart"/>
       <w:r>
         <w:rPr>
           <w:sz w:val="18"/>
           <w:szCs w:val="18"/>
-        </w:rPr>
-        <w:t>&lt;/PluginName&gt;</w:t>
-      </w:r>
+          <w:lang w:val="en-US"/>
+        </w:rPr>
+        <w:t>PluginName</w:t>
+      </w:r>
+      <w:proofErr w:type="spellEnd"/>
       <w:r>
         <w:rPr>
           <w:sz w:val="18"/>
           <w:szCs w:val="18"/>
+          <w:lang w:val="en-US"/>
+        </w:rPr>
+        <w:t>&gt;My plugin&lt;/</w:t>
+      </w:r>
+      <w:proofErr w:type="spellStart"/>
+      <w:r>
+        <w:rPr>
+          <w:sz w:val="18"/>
+          <w:szCs w:val="18"/>
+          <w:lang w:val="en-US"/>
+        </w:rPr>
+        <w:t>PluginName</w:t>
+      </w:r>
+      <w:proofErr w:type="spellEnd"/>
+      <w:r>
+        <w:rPr>
+          <w:sz w:val="18"/>
+          <w:szCs w:val="18"/>
+          <w:lang w:val="en-US"/>
+        </w:rPr>
+        <w:t>&gt;</w:t>
+      </w:r>
+      <w:r>
+        <w:rPr>
+          <w:sz w:val="18"/>
+          <w:szCs w:val="18"/>
+          <w:lang w:val="en-US"/>
+        </w:rPr>
+        <w:br/>
+        <w:t xml:space="preserve">    &lt;Description&gt;My plugin’s name&lt;/Description&gt;</w:t>
+      </w:r>
+      <w:r>
+        <w:rPr>
+          <w:sz w:val="18"/>
+          <w:szCs w:val="18"/>
+          <w:lang w:val="en-US"/>
+        </w:rPr>
+        <w:br/>
+        <w:t xml:space="preserve">    &lt;</w:t>
+      </w:r>
+      <w:proofErr w:type="spellStart"/>
+      <w:r>
+        <w:rPr>
+          <w:sz w:val="18"/>
+          <w:szCs w:val="18"/>
+          <w:lang w:val="en-US"/>
+        </w:rPr>
+        <w:t>AuthorName</w:t>
+      </w:r>
+      <w:proofErr w:type="spellEnd"/>
+      <w:r>
+        <w:rPr>
+          <w:sz w:val="18"/>
+          <w:szCs w:val="18"/>
+          <w:lang w:val="en-US"/>
+        </w:rPr>
+        <w:t>&gt;decatec.de&lt;/</w:t>
+      </w:r>
+      <w:proofErr w:type="spellStart"/>
+      <w:r>
+        <w:rPr>
+          <w:sz w:val="18"/>
+          <w:szCs w:val="18"/>
+          <w:lang w:val="en-US"/>
+        </w:rPr>
+        <w:t>AuthorName</w:t>
+      </w:r>
+      <w:proofErr w:type="spellEnd"/>
+      <w:r>
+        <w:rPr>
+          <w:sz w:val="18"/>
+          <w:szCs w:val="18"/>
+          <w:lang w:val="en-US"/>
+        </w:rPr>
+        <w:t>&gt;</w:t>
+      </w:r>
+      <w:r>
+        <w:rPr>
+          <w:sz w:val="18"/>
+          <w:szCs w:val="18"/>
+          <w:lang w:val="en-US"/>
+        </w:rPr>
+        <w:br/>
+        <w:t xml:space="preserve">  &lt;/</w:t>
+      </w:r>
+      <w:proofErr w:type="spellStart"/>
+      <w:r>
+        <w:rPr>
+          <w:sz w:val="18"/>
+          <w:szCs w:val="18"/>
+          <w:lang w:val="en-US"/>
+        </w:rPr>
+        <w:t>DescriptionSet</w:t>
+      </w:r>
+      <w:proofErr w:type="spellEnd"/>
+      <w:r>
+        <w:rPr>
+          <w:sz w:val="18"/>
+          <w:szCs w:val="18"/>
+          <w:lang w:val="en-US"/>
+        </w:rPr>
+        <w:t xml:space="preserve">&gt;  </w:t>
+      </w:r>
+    </w:p>
+    <w:p>
+      <w:pPr>
+        <w:ind w:left="708"/>
+        <w:rPr>
+          <w:sz w:val="18"/>
+          <w:szCs w:val="18"/>
+        </w:rPr>
+      </w:pPr>
+      <w:r>
+        <w:rPr>
+          <w:sz w:val="18"/>
+          <w:szCs w:val="18"/>
+          <w:lang w:val="en-US"/>
+        </w:rPr>
+        <w:t xml:space="preserve">  </w:t>
+      </w:r>
+      <w:r>
+        <w:rPr>
+          <w:sz w:val="18"/>
+          <w:szCs w:val="18"/>
+        </w:rPr>
+        <w:t>&lt;</w:t>
+      </w:r>
+      <w:proofErr w:type="spellStart"/>
+      <w:r>
+        <w:rPr>
+          <w:sz w:val="18"/>
+          <w:szCs w:val="18"/>
+        </w:rPr>
+        <w:t>DescriptionSet</w:t>
+      </w:r>
+      <w:proofErr w:type="spellEnd"/>
+      <w:r>
+        <w:rPr>
+          <w:sz w:val="18"/>
+          <w:szCs w:val="18"/>
+        </w:rPr>
+        <w:t xml:space="preserve"> lang="de"&gt;</w:t>
+      </w:r>
+      <w:r>
+        <w:rPr>
+          <w:sz w:val="18"/>
+          <w:szCs w:val="18"/>
+        </w:rPr>
+        <w:br/>
+        <w:t xml:space="preserve">    &lt;</w:t>
+      </w:r>
+      <w:proofErr w:type="spellStart"/>
+      <w:r>
+        <w:rPr>
+          <w:sz w:val="18"/>
+          <w:szCs w:val="18"/>
+        </w:rPr>
+        <w:t>PluginName</w:t>
+      </w:r>
+      <w:proofErr w:type="spellEnd"/>
+      <w:r>
+        <w:rPr>
+          <w:sz w:val="18"/>
+          <w:szCs w:val="18"/>
+        </w:rPr>
+        <w:t>&gt;</w:t>
+      </w:r>
+      <w:r>
+        <w:rPr>
+          <w:sz w:val="18"/>
+          <w:szCs w:val="18"/>
+        </w:rPr>
+        <w:t xml:space="preserve">Mein </w:t>
+      </w:r>
+      <w:proofErr w:type="spellStart"/>
+      <w:r>
+        <w:rPr>
+          <w:sz w:val="18"/>
+          <w:szCs w:val="18"/>
+        </w:rPr>
+        <w:t>Plugin</w:t>
+      </w:r>
+      <w:proofErr w:type="spellEnd"/>
+      <w:r>
+        <w:rPr>
+          <w:sz w:val="18"/>
+          <w:szCs w:val="18"/>
+        </w:rPr>
+        <w:t>&lt;/</w:t>
+      </w:r>
+      <w:proofErr w:type="spellStart"/>
+      <w:r>
+        <w:rPr>
+          <w:sz w:val="18"/>
+          <w:szCs w:val="18"/>
+        </w:rPr>
+        <w:t>PluginName</w:t>
+      </w:r>
+      <w:proofErr w:type="spellEnd"/>
+      <w:r>
+        <w:rPr>
+          <w:sz w:val="18"/>
+          <w:szCs w:val="18"/>
+        </w:rPr>
+        <w:t>&gt;</w:t>
+      </w:r>
+      <w:r>
+        <w:rPr>
+          <w:sz w:val="18"/>
+          <w:szCs w:val="18"/>
         </w:rPr>
         <w:br/>
         <w:t xml:space="preserve">    &lt;Description&gt;</w:t>
@@ -19840,22 +21057,23 @@
           <w:sz w:val="18"/>
           <w:szCs w:val="18"/>
         </w:rPr>
-        <w:t>Beschreibung meines Plugins</w:t>
-      </w:r>
+        <w:t xml:space="preserve">Beschreibung meines </w:t>
+      </w:r>
+      <w:proofErr w:type="spellStart"/>
       <w:r>
         <w:rPr>
           <w:sz w:val="18"/>
           <w:szCs w:val="18"/>
         </w:rPr>
-        <w:t xml:space="preserve"> &lt;/Description&gt;</w:t>
-      </w:r>
+        <w:t>Plugins</w:t>
+      </w:r>
+      <w:proofErr w:type="spellEnd"/>
       <w:r>
         <w:rPr>
           <w:sz w:val="18"/>
           <w:szCs w:val="18"/>
         </w:rPr>
-        <w:br/>
-        <w:t xml:space="preserve">    &lt;AuthorName&gt;decatec.de&lt;/AuthorName&gt;</w:t>
+        <w:t xml:space="preserve"> &lt;/Description&gt;</w:t>
       </w:r>
       <w:r>
         <w:rPr>
@@ -19863,15 +21081,87 @@
           <w:szCs w:val="18"/>
         </w:rPr>
         <w:br/>
-        <w:t xml:space="preserve">  &lt;/DescriptionSet&gt; </w:t>
-      </w:r>
+        <w:t xml:space="preserve">    &lt;</w:t>
+      </w:r>
+      <w:proofErr w:type="spellStart"/>
       <w:r>
         <w:rPr>
           <w:sz w:val="18"/>
           <w:szCs w:val="18"/>
         </w:rPr>
+        <w:t>AuthorName</w:t>
+      </w:r>
+      <w:proofErr w:type="spellEnd"/>
+      <w:r>
+        <w:rPr>
+          <w:sz w:val="18"/>
+          <w:szCs w:val="18"/>
+        </w:rPr>
+        <w:t>&gt;decatec.de&lt;/</w:t>
+      </w:r>
+      <w:proofErr w:type="spellStart"/>
+      <w:r>
+        <w:rPr>
+          <w:sz w:val="18"/>
+          <w:szCs w:val="18"/>
+        </w:rPr>
+        <w:t>AuthorName</w:t>
+      </w:r>
+      <w:proofErr w:type="spellEnd"/>
+      <w:r>
+        <w:rPr>
+          <w:sz w:val="18"/>
+          <w:szCs w:val="18"/>
+        </w:rPr>
+        <w:t>&gt;</w:t>
+      </w:r>
+      <w:r>
+        <w:rPr>
+          <w:sz w:val="18"/>
+          <w:szCs w:val="18"/>
+        </w:rPr>
         <w:br/>
-        <w:t>&lt;/WsapmPlugin&gt;</w:t>
+        <w:t xml:space="preserve">  &lt;/</w:t>
+      </w:r>
+      <w:proofErr w:type="spellStart"/>
+      <w:r>
+        <w:rPr>
+          <w:sz w:val="18"/>
+          <w:szCs w:val="18"/>
+        </w:rPr>
+        <w:t>DescriptionSet</w:t>
+      </w:r>
+      <w:proofErr w:type="spellEnd"/>
+      <w:r>
+        <w:rPr>
+          <w:sz w:val="18"/>
+          <w:szCs w:val="18"/>
+        </w:rPr>
+        <w:t xml:space="preserve">&gt; </w:t>
+      </w:r>
+      <w:r>
+        <w:rPr>
+          <w:sz w:val="18"/>
+          <w:szCs w:val="18"/>
+        </w:rPr>
+        <w:br/>
+        <w:t>&lt;/</w:t>
+      </w:r>
+      <w:proofErr w:type="spellStart"/>
+      <w:r>
+        <w:rPr>
+          <w:sz w:val="18"/>
+          <w:szCs w:val="18"/>
+        </w:rPr>
+        <w:t>WsapmPlugin</w:t>
+      </w:r>
+      <w:proofErr w:type="spellEnd"/>
+      <w:r>
+        <w:rPr>
+          <w:sz w:val="18"/>
+          <w:szCs w:val="18"/>
+        </w:rPr>
+        <w:t>&gt;</w:t>
       </w:r>
     </w:p>
     <w:p>
@@ -19887,6 +21177,7 @@
         </w:rPr>
         <w:t xml:space="preserve">A </w:t>
       </w:r>
+      <w:proofErr w:type="spellStart"/>
       <w:r>
         <w:rPr>
           <w:i/>
@@ -19894,12 +21185,14 @@
         </w:rPr>
         <w:t>DescriptionSet</w:t>
       </w:r>
+      <w:proofErr w:type="spellEnd"/>
       <w:r>
         <w:rPr>
           <w:lang w:val="en-US"/>
         </w:rPr>
         <w:t xml:space="preserve"> describes the plugin for a certain language. The language is specified with the </w:t>
       </w:r>
+      <w:proofErr w:type="spellStart"/>
       <w:r>
         <w:rPr>
           <w:i/>
@@ -19907,6 +21200,7 @@
         </w:rPr>
         <w:t>lang</w:t>
       </w:r>
+      <w:proofErr w:type="spellEnd"/>
       <w:r>
         <w:rPr>
           <w:lang w:val="en-US"/>
@@ -19926,7 +21220,21 @@
         <w:rPr>
           <w:lang w:val="en-US"/>
         </w:rPr>
-        <w:t xml:space="preserve"> (e.g. “en” for English or “de” for German).</w:t>
+        <w:t xml:space="preserve"> (e.g. “</w:t>
+      </w:r>
+      <w:proofErr w:type="spellStart"/>
+      <w:r>
+        <w:rPr>
+          <w:lang w:val="en-US"/>
+        </w:rPr>
+        <w:t>en</w:t>
+      </w:r>
+      <w:proofErr w:type="spellEnd"/>
+      <w:r>
+        <w:rPr>
+          <w:lang w:val="en-US"/>
+        </w:rPr>
+        <w:t>” for English or “de” for German).</w:t>
       </w:r>
       <w:r>
         <w:rPr>
@@ -20087,14 +21395,14 @@
           <w:lang w:val="en-US"/>
         </w:rPr>
       </w:pPr>
-      <w:bookmarkStart w:id="43" w:name="_Toc459269833"/>
+      <w:bookmarkStart w:id="42" w:name="_Toc459269833"/>
       <w:r>
         <w:rPr>
           <w:lang w:val="en-US"/>
         </w:rPr>
         <w:t>Debug plugins</w:t>
       </w:r>
-      <w:bookmarkEnd w:id="43"/>
+      <w:bookmarkEnd w:id="42"/>
     </w:p>
     <w:p>
       <w:pPr>
@@ -20150,7 +21458,19 @@
           <w:highlight w:val="white"/>
           <w:lang w:val="en-US"/>
         </w:rPr>
-        <w:t xml:space="preserve"> (!System.Diagnostics.</w:t>
+        <w:t xml:space="preserve"> (!</w:t>
+      </w:r>
+      <w:proofErr w:type="spellStart"/>
+      <w:r>
+        <w:rPr>
+          <w:rFonts w:ascii="Consolas" w:hAnsi="Consolas" w:cs="Consolas"/>
+          <w:color w:val="000000"/>
+          <w:sz w:val="19"/>
+          <w:szCs w:val="19"/>
+          <w:highlight w:val="white"/>
+          <w:lang w:val="en-US"/>
+        </w:rPr>
+        <w:t>System.Diagnostics.</w:t>
       </w:r>
       <w:r>
         <w:rPr>
@@ -20172,7 +21492,19 @@
           <w:highlight w:val="white"/>
           <w:lang w:val="en-US"/>
         </w:rPr>
-        <w:t>.IsAttached)</w:t>
+        <w:t>.IsAttached</w:t>
+      </w:r>
+      <w:proofErr w:type="spellEnd"/>
+      <w:r>
+        <w:rPr>
+          <w:rFonts w:ascii="Consolas" w:hAnsi="Consolas" w:cs="Consolas"/>
+          <w:color w:val="000000"/>
+          <w:sz w:val="19"/>
+          <w:szCs w:val="19"/>
+          <w:highlight w:val="white"/>
+          <w:lang w:val="en-US"/>
+        </w:rPr>
+        <w:t>)</w:t>
       </w:r>
     </w:p>
     <w:p>
@@ -20199,7 +21531,19 @@
           <w:highlight w:val="white"/>
           <w:lang w:val="en-US"/>
         </w:rPr>
-        <w:t xml:space="preserve">    System.Diagnostics.</w:t>
+        <w:t xml:space="preserve">    </w:t>
+      </w:r>
+      <w:proofErr w:type="spellStart"/>
+      <w:r>
+        <w:rPr>
+          <w:rFonts w:ascii="Consolas" w:hAnsi="Consolas" w:cs="Consolas"/>
+          <w:color w:val="000000"/>
+          <w:sz w:val="19"/>
+          <w:szCs w:val="19"/>
+          <w:highlight w:val="white"/>
+          <w:lang w:val="en-US"/>
+        </w:rPr>
+        <w:t>System.Diagnostics.</w:t>
       </w:r>
       <w:r>
         <w:rPr>
@@ -20221,7 +21565,19 @@
           <w:highlight w:val="white"/>
           <w:lang w:val="en-US"/>
         </w:rPr>
-        <w:t>.Launch();</w:t>
+        <w:t>.Launch</w:t>
+      </w:r>
+      <w:proofErr w:type="spellEnd"/>
+      <w:r>
+        <w:rPr>
+          <w:rFonts w:ascii="Consolas" w:hAnsi="Consolas" w:cs="Consolas"/>
+          <w:color w:val="000000"/>
+          <w:sz w:val="19"/>
+          <w:szCs w:val="19"/>
+          <w:highlight w:val="white"/>
+          <w:lang w:val="en-US"/>
+        </w:rPr>
+        <w:t>();</w:t>
       </w:r>
     </w:p>
     <w:p>
@@ -20255,6 +21611,7 @@
           <w:lang w:val="en-US"/>
         </w:rPr>
       </w:pPr>
+      <w:proofErr w:type="spellStart"/>
       <w:r>
         <w:rPr>
           <w:rFonts w:ascii="Consolas" w:hAnsi="Consolas" w:cs="Consolas"/>
@@ -20286,7 +21643,19 @@
           <w:highlight w:val="white"/>
           <w:lang w:val="en-US"/>
         </w:rPr>
-        <w:t>.Break();</w:t>
+        <w:t>.Break</w:t>
+      </w:r>
+      <w:proofErr w:type="spellEnd"/>
+      <w:r>
+        <w:rPr>
+          <w:rFonts w:ascii="Consolas" w:hAnsi="Consolas" w:cs="Consolas"/>
+          <w:color w:val="000000"/>
+          <w:sz w:val="19"/>
+          <w:szCs w:val="19"/>
+          <w:highlight w:val="white"/>
+          <w:lang w:val="en-US"/>
+        </w:rPr>
+        <w:t>();</w:t>
       </w:r>
     </w:p>
     <w:p>
@@ -20506,7 +21875,7 @@
           <w:lang w:val="en-US"/>
         </w:rPr>
       </w:pPr>
-      <w:bookmarkStart w:id="44" w:name="_Toc459269834"/>
+      <w:bookmarkStart w:id="43" w:name="_Toc459269834"/>
       <w:r>
         <w:rPr>
           <w:lang w:val="en-US"/>
@@ -20525,7 +21894,7 @@
         </w:rPr>
         <w:t xml:space="preserve"> plugin available to other users</w:t>
       </w:r>
-      <w:bookmarkEnd w:id="44"/>
+      <w:bookmarkEnd w:id="43"/>
     </w:p>
     <w:p>
       <w:pPr>
@@ -20621,9 +21990,9 @@
           <w:lang w:val="en-US"/>
         </w:rPr>
       </w:pPr>
-      <w:bookmarkStart w:id="45" w:name="_Remote_shut_down"/>
-      <w:bookmarkStart w:id="46" w:name="_Toc459269835"/>
-      <w:bookmarkEnd w:id="45"/>
+      <w:bookmarkStart w:id="44" w:name="_Remote_shut_down"/>
+      <w:bookmarkStart w:id="45" w:name="_Toc459269835"/>
+      <w:bookmarkEnd w:id="44"/>
       <w:r>
         <w:rPr>
           <w:lang w:val="en-US"/>
@@ -20631,7 +22000,7 @@
         <w:lastRenderedPageBreak/>
         <w:t>Remote shut down</w:t>
       </w:r>
-      <w:bookmarkEnd w:id="46"/>
+      <w:bookmarkEnd w:id="45"/>
     </w:p>
     <w:p>
       <w:pPr>
@@ -20665,6 +22034,7 @@
         <w:t xml:space="preserve">Therefore a program or app is needed on the client side in order to send these remote shutdown commands (e.g. </w:t>
       </w:r>
       <w:hyperlink r:id="rId60" w:history="1">
+        <w:proofErr w:type="spellStart"/>
         <w:r>
           <w:rPr>
             <w:rStyle w:val="Hyperlink"/>
@@ -20672,6 +22042,7 @@
           </w:rPr>
           <w:t>MagicPacket</w:t>
         </w:r>
+        <w:proofErr w:type="spellEnd"/>
       </w:hyperlink>
       <w:r>
         <w:rPr>
@@ -20902,23 +22273,30 @@
           <w:numId w:val="18"/>
         </w:numPr>
         <w:rPr>
-          <w:lang w:val="en-US"/>
-        </w:rPr>
-      </w:pPr>
-      <w:r>
-        <w:rPr>
+          <w:rFonts w:cstheme="minorHAnsi"/>
+          <w:lang w:val="en-US"/>
+        </w:rPr>
+      </w:pPr>
+      <w:r>
+        <w:rPr>
+          <w:rFonts w:cstheme="minorHAnsi"/>
           <w:lang w:val="en-US"/>
         </w:rPr>
         <w:t xml:space="preserve">Standby: </w:t>
       </w:r>
       <w:r>
         <w:rPr>
-          <w:rFonts w:ascii="Consolas" w:hAnsi="Consolas" w:cs="Consolas"/>
-          <w:sz w:val="19"/>
-          <w:szCs w:val="19"/>
-          <w:lang w:val="en-US"/>
-        </w:rPr>
-        <w:t>AA</w:t>
+          <w:rFonts w:cstheme="minorHAnsi"/>
+          <w:lang w:val="en-US"/>
+        </w:rPr>
+        <w:t>A</w:t>
+      </w:r>
+      <w:r>
+        <w:rPr>
+          <w:rFonts w:cstheme="minorHAnsi"/>
+          <w:lang w:val="en-US"/>
+        </w:rPr>
+        <w:t>A</w:t>
       </w:r>
     </w:p>
     <w:p>
@@ -20929,23 +22307,30 @@
           <w:numId w:val="18"/>
         </w:numPr>
         <w:rPr>
-          <w:lang w:val="en-US"/>
-        </w:rPr>
-      </w:pPr>
-      <w:r>
-        <w:rPr>
+          <w:rFonts w:cstheme="minorHAnsi"/>
+          <w:lang w:val="en-US"/>
+        </w:rPr>
+      </w:pPr>
+      <w:r>
+        <w:rPr>
+          <w:rFonts w:cstheme="minorHAnsi"/>
           <w:lang w:val="en-US"/>
         </w:rPr>
         <w:t xml:space="preserve">Hibernate: </w:t>
       </w:r>
       <w:r>
         <w:rPr>
-          <w:rFonts w:ascii="Consolas" w:hAnsi="Consolas" w:cs="Consolas"/>
-          <w:sz w:val="19"/>
-          <w:szCs w:val="19"/>
-          <w:lang w:val="en-US"/>
-        </w:rPr>
-        <w:t>BB</w:t>
+          <w:rFonts w:cstheme="minorHAnsi"/>
+          <w:lang w:val="en-US"/>
+        </w:rPr>
+        <w:t>B</w:t>
+      </w:r>
+      <w:r>
+        <w:rPr>
+          <w:rFonts w:cstheme="minorHAnsi"/>
+          <w:lang w:val="en-US"/>
+        </w:rPr>
+        <w:t>B</w:t>
       </w:r>
     </w:p>
     <w:p>
@@ -20956,23 +22341,30 @@
           <w:numId w:val="18"/>
         </w:numPr>
         <w:rPr>
-          <w:lang w:val="en-US"/>
-        </w:rPr>
-      </w:pPr>
-      <w:r>
-        <w:rPr>
+          <w:rFonts w:cstheme="minorHAnsi"/>
+          <w:lang w:val="en-US"/>
+        </w:rPr>
+      </w:pPr>
+      <w:r>
+        <w:rPr>
+          <w:rFonts w:cstheme="minorHAnsi"/>
           <w:lang w:val="en-US"/>
         </w:rPr>
         <w:t xml:space="preserve">Restart: </w:t>
       </w:r>
       <w:r>
         <w:rPr>
-          <w:rFonts w:ascii="Consolas" w:hAnsi="Consolas" w:cs="Consolas"/>
-          <w:sz w:val="19"/>
-          <w:szCs w:val="19"/>
-          <w:lang w:val="en-US"/>
-        </w:rPr>
-        <w:t>CC</w:t>
+          <w:rFonts w:cstheme="minorHAnsi"/>
+          <w:lang w:val="en-US"/>
+        </w:rPr>
+        <w:t>C</w:t>
+      </w:r>
+      <w:r>
+        <w:rPr>
+          <w:rFonts w:cstheme="minorHAnsi"/>
+          <w:lang w:val="en-US"/>
+        </w:rPr>
+        <w:t>C</w:t>
       </w:r>
     </w:p>
     <w:p>
@@ -20983,23 +22375,30 @@
           <w:numId w:val="18"/>
         </w:numPr>
         <w:rPr>
-          <w:lang w:val="en-US"/>
-        </w:rPr>
-      </w:pPr>
-      <w:r>
-        <w:rPr>
+          <w:rFonts w:cstheme="minorHAnsi"/>
+          <w:lang w:val="en-US"/>
+        </w:rPr>
+      </w:pPr>
+      <w:r>
+        <w:rPr>
+          <w:rFonts w:cstheme="minorHAnsi"/>
           <w:lang w:val="en-US"/>
         </w:rPr>
         <w:t xml:space="preserve">Shut down: </w:t>
       </w:r>
       <w:r>
         <w:rPr>
-          <w:rFonts w:ascii="Consolas" w:hAnsi="Consolas" w:cs="Consolas"/>
-          <w:sz w:val="19"/>
-          <w:szCs w:val="19"/>
-          <w:lang w:val="en-US"/>
-        </w:rPr>
-        <w:t>DD</w:t>
+          <w:rFonts w:cstheme="minorHAnsi"/>
+          <w:lang w:val="en-US"/>
+        </w:rPr>
+        <w:t>D</w:t>
+      </w:r>
+      <w:r>
+        <w:rPr>
+          <w:rFonts w:cstheme="minorHAnsi"/>
+          <w:lang w:val="en-US"/>
+        </w:rPr>
+        <w:t>D</w:t>
       </w:r>
     </w:p>
     <w:p>
@@ -21246,7 +22645,31 @@
           <w:highlight w:val="white"/>
           <w:lang w:val="en-US"/>
         </w:rPr>
-        <w:t>[] GetShutdownPacket(</w:t>
+        <w:t xml:space="preserve">[] </w:t>
+      </w:r>
+      <w:proofErr w:type="spellStart"/>
+      <w:r>
+        <w:rPr>
+          <w:rFonts w:ascii="Consolas" w:hAnsi="Consolas" w:cs="Consolas"/>
+          <w:color w:val="000000"/>
+          <w:sz w:val="19"/>
+          <w:szCs w:val="19"/>
+          <w:highlight w:val="white"/>
+          <w:lang w:val="en-US"/>
+        </w:rPr>
+        <w:t>GetShutdownPacket</w:t>
+      </w:r>
+      <w:proofErr w:type="spellEnd"/>
+      <w:r>
+        <w:rPr>
+          <w:rFonts w:ascii="Consolas" w:hAnsi="Consolas" w:cs="Consolas"/>
+          <w:color w:val="000000"/>
+          <w:sz w:val="19"/>
+          <w:szCs w:val="19"/>
+          <w:highlight w:val="white"/>
+          <w:lang w:val="en-US"/>
+        </w:rPr>
+        <w:t>(</w:t>
       </w:r>
       <w:r>
         <w:rPr>
@@ -21268,7 +22691,31 @@
           <w:highlight w:val="white"/>
           <w:lang w:val="en-US"/>
         </w:rPr>
-        <w:t xml:space="preserve">[] macAddress, </w:t>
+        <w:t xml:space="preserve">[] </w:t>
+      </w:r>
+      <w:proofErr w:type="spellStart"/>
+      <w:r>
+        <w:rPr>
+          <w:rFonts w:ascii="Consolas" w:hAnsi="Consolas" w:cs="Consolas"/>
+          <w:color w:val="000000"/>
+          <w:sz w:val="19"/>
+          <w:szCs w:val="19"/>
+          <w:highlight w:val="white"/>
+          <w:lang w:val="en-US"/>
+        </w:rPr>
+        <w:t>macAddress</w:t>
+      </w:r>
+      <w:proofErr w:type="spellEnd"/>
+      <w:r>
+        <w:rPr>
+          <w:rFonts w:ascii="Consolas" w:hAnsi="Consolas" w:cs="Consolas"/>
+          <w:color w:val="000000"/>
+          <w:sz w:val="19"/>
+          <w:szCs w:val="19"/>
+          <w:highlight w:val="white"/>
+          <w:lang w:val="en-US"/>
+        </w:rPr>
+        <w:t xml:space="preserve">, </w:t>
       </w:r>
       <w:r>
         <w:rPr>
@@ -21366,7 +22813,31 @@
           <w:highlight w:val="white"/>
           <w:lang w:val="en-US"/>
         </w:rPr>
-        <w:t>[] passwordBytes = System.Text.</w:t>
+        <w:t xml:space="preserve">[] </w:t>
+      </w:r>
+      <w:proofErr w:type="spellStart"/>
+      <w:r>
+        <w:rPr>
+          <w:rFonts w:ascii="Consolas" w:hAnsi="Consolas" w:cs="Consolas"/>
+          <w:color w:val="000000"/>
+          <w:sz w:val="19"/>
+          <w:szCs w:val="19"/>
+          <w:highlight w:val="white"/>
+          <w:lang w:val="en-US"/>
+        </w:rPr>
+        <w:t>passwordBytes</w:t>
+      </w:r>
+      <w:proofErr w:type="spellEnd"/>
+      <w:r>
+        <w:rPr>
+          <w:rFonts w:ascii="Consolas" w:hAnsi="Consolas" w:cs="Consolas"/>
+          <w:color w:val="000000"/>
+          <w:sz w:val="19"/>
+          <w:szCs w:val="19"/>
+          <w:highlight w:val="white"/>
+          <w:lang w:val="en-US"/>
+        </w:rPr>
+        <w:t xml:space="preserve"> = System.Text.</w:t>
       </w:r>
       <w:r>
         <w:rPr>
@@ -21481,7 +22952,31 @@
           <w:highlight w:val="white"/>
           <w:lang w:val="en-US"/>
         </w:rPr>
-        <w:t>[102 + passwordBytes.Length];</w:t>
+        <w:t xml:space="preserve">[102 + </w:t>
+      </w:r>
+      <w:proofErr w:type="spellStart"/>
+      <w:r>
+        <w:rPr>
+          <w:rFonts w:ascii="Consolas" w:hAnsi="Consolas" w:cs="Consolas"/>
+          <w:color w:val="000000"/>
+          <w:sz w:val="19"/>
+          <w:szCs w:val="19"/>
+          <w:highlight w:val="white"/>
+          <w:lang w:val="en-US"/>
+        </w:rPr>
+        <w:t>passwordBytes.Length</w:t>
+      </w:r>
+      <w:proofErr w:type="spellEnd"/>
+      <w:r>
+        <w:rPr>
+          <w:rFonts w:ascii="Consolas" w:hAnsi="Consolas" w:cs="Consolas"/>
+          <w:color w:val="000000"/>
+          <w:sz w:val="19"/>
+          <w:szCs w:val="19"/>
+          <w:highlight w:val="white"/>
+          <w:lang w:val="en-US"/>
+        </w:rPr>
+        <w:t>];</w:t>
       </w:r>
     </w:p>
     <w:p>
@@ -21535,7 +23030,29 @@
           <w:highlight w:val="white"/>
           <w:lang w:val="en-US"/>
         </w:rPr>
-        <w:t>// 6x A -&gt; standby</w:t>
+        <w:t>// 6x A</w:t>
+      </w:r>
+      <w:r>
+        <w:rPr>
+          <w:rFonts w:ascii="Consolas" w:hAnsi="Consolas" w:cs="Consolas"/>
+          <w:color w:val="008000"/>
+          <w:sz w:val="19"/>
+          <w:szCs w:val="19"/>
+          <w:highlight w:val="white"/>
+          <w:lang w:val="en-US"/>
+        </w:rPr>
+        <w:t>A</w:t>
+      </w:r>
+      <w:r>
+        <w:rPr>
+          <w:rFonts w:ascii="Consolas" w:hAnsi="Consolas" w:cs="Consolas"/>
+          <w:color w:val="008000"/>
+          <w:sz w:val="19"/>
+          <w:szCs w:val="19"/>
+          <w:highlight w:val="white"/>
+          <w:lang w:val="en-US"/>
+        </w:rPr>
+        <w:t xml:space="preserve"> -&gt; standby</w:t>
       </w:r>
     </w:p>
     <w:p>
@@ -21573,7 +23090,29 @@
           <w:highlight w:val="white"/>
           <w:lang w:val="en-US"/>
         </w:rPr>
-        <w:t>// 6x B -&gt; hibernate</w:t>
+        <w:t>// 6x B</w:t>
+      </w:r>
+      <w:r>
+        <w:rPr>
+          <w:rFonts w:ascii="Consolas" w:hAnsi="Consolas" w:cs="Consolas"/>
+          <w:color w:val="008000"/>
+          <w:sz w:val="19"/>
+          <w:szCs w:val="19"/>
+          <w:highlight w:val="white"/>
+          <w:lang w:val="en-US"/>
+        </w:rPr>
+        <w:t>B</w:t>
+      </w:r>
+      <w:r>
+        <w:rPr>
+          <w:rFonts w:ascii="Consolas" w:hAnsi="Consolas" w:cs="Consolas"/>
+          <w:color w:val="008000"/>
+          <w:sz w:val="19"/>
+          <w:szCs w:val="19"/>
+          <w:highlight w:val="white"/>
+          <w:lang w:val="en-US"/>
+        </w:rPr>
+        <w:t xml:space="preserve"> -&gt; hibernate</w:t>
       </w:r>
     </w:p>
     <w:p>
@@ -21611,7 +23150,29 @@
           <w:highlight w:val="white"/>
           <w:lang w:val="en-US"/>
         </w:rPr>
-        <w:t>// 6x C -&gt; restart</w:t>
+        <w:t>// 6x C</w:t>
+      </w:r>
+      <w:r>
+        <w:rPr>
+          <w:rFonts w:ascii="Consolas" w:hAnsi="Consolas" w:cs="Consolas"/>
+          <w:color w:val="008000"/>
+          <w:sz w:val="19"/>
+          <w:szCs w:val="19"/>
+          <w:highlight w:val="white"/>
+          <w:lang w:val="en-US"/>
+        </w:rPr>
+        <w:t>C</w:t>
+      </w:r>
+      <w:r>
+        <w:rPr>
+          <w:rFonts w:ascii="Consolas" w:hAnsi="Consolas" w:cs="Consolas"/>
+          <w:color w:val="008000"/>
+          <w:sz w:val="19"/>
+          <w:szCs w:val="19"/>
+          <w:highlight w:val="white"/>
+          <w:lang w:val="en-US"/>
+        </w:rPr>
+        <w:t xml:space="preserve"> -&gt; restart</w:t>
       </w:r>
     </w:p>
     <w:p>
@@ -21649,7 +23210,29 @@
           <w:highlight w:val="white"/>
           <w:lang w:val="en-US"/>
         </w:rPr>
-        <w:t>// 6x D -&gt; shut down</w:t>
+        <w:t>// 6x D</w:t>
+      </w:r>
+      <w:r>
+        <w:rPr>
+          <w:rFonts w:ascii="Consolas" w:hAnsi="Consolas" w:cs="Consolas"/>
+          <w:color w:val="008000"/>
+          <w:sz w:val="19"/>
+          <w:szCs w:val="19"/>
+          <w:highlight w:val="white"/>
+          <w:lang w:val="en-US"/>
+        </w:rPr>
+        <w:t>D</w:t>
+      </w:r>
+      <w:r>
+        <w:rPr>
+          <w:rFonts w:ascii="Consolas" w:hAnsi="Consolas" w:cs="Consolas"/>
+          <w:color w:val="008000"/>
+          <w:sz w:val="19"/>
+          <w:szCs w:val="19"/>
+          <w:highlight w:val="white"/>
+          <w:lang w:val="en-US"/>
+        </w:rPr>
+        <w:t xml:space="preserve"> -&gt; shut down</w:t>
       </w:r>
     </w:p>
     <w:p>
@@ -21699,7 +23282,53 @@
           <w:highlight w:val="white"/>
           <w:lang w:val="en-US"/>
         </w:rPr>
-        <w:t xml:space="preserve"> headerByte = 0xD;</w:t>
+        <w:t xml:space="preserve"> </w:t>
+      </w:r>
+      <w:proofErr w:type="spellStart"/>
+      <w:r>
+        <w:rPr>
+          <w:rFonts w:ascii="Consolas" w:hAnsi="Consolas" w:cs="Consolas"/>
+          <w:color w:val="000000"/>
+          <w:sz w:val="19"/>
+          <w:szCs w:val="19"/>
+          <w:highlight w:val="white"/>
+          <w:lang w:val="en-US"/>
+        </w:rPr>
+        <w:t>headerByte</w:t>
+      </w:r>
+      <w:proofErr w:type="spellEnd"/>
+      <w:r>
+        <w:rPr>
+          <w:rFonts w:ascii="Consolas" w:hAnsi="Consolas" w:cs="Consolas"/>
+          <w:color w:val="000000"/>
+          <w:sz w:val="19"/>
+          <w:szCs w:val="19"/>
+          <w:highlight w:val="white"/>
+          <w:lang w:val="en-US"/>
+        </w:rPr>
+        <w:t xml:space="preserve"> = 0x</w:t>
+      </w:r>
+      <w:r>
+        <w:rPr>
+          <w:rFonts w:ascii="Consolas" w:hAnsi="Consolas" w:cs="Consolas"/>
+          <w:color w:val="000000"/>
+          <w:sz w:val="19"/>
+          <w:szCs w:val="19"/>
+          <w:highlight w:val="white"/>
+          <w:lang w:val="en-US"/>
+        </w:rPr>
+        <w:t>D</w:t>
+      </w:r>
+      <w:r>
+        <w:rPr>
+          <w:rFonts w:ascii="Consolas" w:hAnsi="Consolas" w:cs="Consolas"/>
+          <w:color w:val="000000"/>
+          <w:sz w:val="19"/>
+          <w:szCs w:val="19"/>
+          <w:highlight w:val="white"/>
+          <w:lang w:val="en-US"/>
+        </w:rPr>
+        <w:t>D;</w:t>
       </w:r>
     </w:p>
     <w:p>
@@ -21753,7 +23382,20 @@
           <w:highlight w:val="white"/>
           <w:lang w:val="en-US"/>
         </w:rPr>
-        <w:t>// 6x DD (for shut down)</w:t>
+        <w:t xml:space="preserve">// 6x DD (for shut </w:t>
+      </w:r>
+      <w:bookmarkStart w:id="46" w:name="_GoBack"/>
+      <w:bookmarkEnd w:id="46"/>
+      <w:r>
+        <w:rPr>
+          <w:rFonts w:ascii="Consolas" w:hAnsi="Consolas" w:cs="Consolas"/>
+          <w:color w:val="008000"/>
+          <w:sz w:val="19"/>
+          <w:szCs w:val="19"/>
+          <w:highlight w:val="white"/>
+          <w:lang w:val="en-US"/>
+        </w:rPr>
+        <w:t>down)</w:t>
       </w:r>
     </w:p>
     <w:p>
@@ -21804,6 +23446,7 @@
         </w:rPr>
         <w:t xml:space="preserve"> (</w:t>
       </w:r>
+      <w:proofErr w:type="spellStart"/>
       <w:r>
         <w:rPr>
           <w:rFonts w:ascii="Consolas" w:hAnsi="Consolas" w:cs="Consolas"/>
@@ -21815,6 +23458,7 @@
         </w:rPr>
         <w:t>int</w:t>
       </w:r>
+      <w:proofErr w:type="spellEnd"/>
       <w:r>
         <w:rPr>
           <w:rFonts w:ascii="Consolas" w:hAnsi="Consolas" w:cs="Consolas"/>
@@ -21824,7 +23468,79 @@
           <w:highlight w:val="white"/>
           <w:lang w:val="en-US"/>
         </w:rPr>
-        <w:t xml:space="preserve"> i = 0; i &lt; 6; i++)</w:t>
+        <w:t xml:space="preserve"> </w:t>
+      </w:r>
+      <w:proofErr w:type="spellStart"/>
+      <w:r>
+        <w:rPr>
+          <w:rFonts w:ascii="Consolas" w:hAnsi="Consolas" w:cs="Consolas"/>
+          <w:color w:val="000000"/>
+          <w:sz w:val="19"/>
+          <w:szCs w:val="19"/>
+          <w:highlight w:val="white"/>
+          <w:lang w:val="en-US"/>
+        </w:rPr>
+        <w:t>i</w:t>
+      </w:r>
+      <w:proofErr w:type="spellEnd"/>
+      <w:r>
+        <w:rPr>
+          <w:rFonts w:ascii="Consolas" w:hAnsi="Consolas" w:cs="Consolas"/>
+          <w:color w:val="000000"/>
+          <w:sz w:val="19"/>
+          <w:szCs w:val="19"/>
+          <w:highlight w:val="white"/>
+          <w:lang w:val="en-US"/>
+        </w:rPr>
+        <w:t xml:space="preserve"> = 0; </w:t>
+      </w:r>
+      <w:proofErr w:type="spellStart"/>
+      <w:r>
+        <w:rPr>
+          <w:rFonts w:ascii="Consolas" w:hAnsi="Consolas" w:cs="Consolas"/>
+          <w:color w:val="000000"/>
+          <w:sz w:val="19"/>
+          <w:szCs w:val="19"/>
+          <w:highlight w:val="white"/>
+          <w:lang w:val="en-US"/>
+        </w:rPr>
+        <w:t>i</w:t>
+      </w:r>
+      <w:proofErr w:type="spellEnd"/>
+      <w:r>
+        <w:rPr>
+          <w:rFonts w:ascii="Consolas" w:hAnsi="Consolas" w:cs="Consolas"/>
+          <w:color w:val="000000"/>
+          <w:sz w:val="19"/>
+          <w:szCs w:val="19"/>
+          <w:highlight w:val="white"/>
+          <w:lang w:val="en-US"/>
+        </w:rPr>
+        <w:t xml:space="preserve"> &lt; 6; </w:t>
+      </w:r>
+      <w:proofErr w:type="spellStart"/>
+      <w:r>
+        <w:rPr>
+          <w:rFonts w:ascii="Consolas" w:hAnsi="Consolas" w:cs="Consolas"/>
+          <w:color w:val="000000"/>
+          <w:sz w:val="19"/>
+          <w:szCs w:val="19"/>
+          <w:highlight w:val="white"/>
+          <w:lang w:val="en-US"/>
+        </w:rPr>
+        <w:t>i</w:t>
+      </w:r>
+      <w:proofErr w:type="spellEnd"/>
+      <w:r>
+        <w:rPr>
+          <w:rFonts w:ascii="Consolas" w:hAnsi="Consolas" w:cs="Consolas"/>
+          <w:color w:val="000000"/>
+          <w:sz w:val="19"/>
+          <w:szCs w:val="19"/>
+          <w:highlight w:val="white"/>
+          <w:lang w:val="en-US"/>
+        </w:rPr>
+        <w:t>++)</w:t>
       </w:r>
     </w:p>
     <w:p>
@@ -21878,7 +23594,55 @@
           <w:highlight w:val="white"/>
           <w:lang w:val="en-US"/>
         </w:rPr>
-        <w:t xml:space="preserve">        packet[i] = headerByte;</w:t>
+        <w:t xml:space="preserve">        packet[</w:t>
+      </w:r>
+      <w:proofErr w:type="spellStart"/>
+      <w:r>
+        <w:rPr>
+          <w:rFonts w:ascii="Consolas" w:hAnsi="Consolas" w:cs="Consolas"/>
+          <w:color w:val="000000"/>
+          <w:sz w:val="19"/>
+          <w:szCs w:val="19"/>
+          <w:highlight w:val="white"/>
+          <w:lang w:val="en-US"/>
+        </w:rPr>
+        <w:t>i</w:t>
+      </w:r>
+      <w:proofErr w:type="spellEnd"/>
+      <w:r>
+        <w:rPr>
+          <w:rFonts w:ascii="Consolas" w:hAnsi="Consolas" w:cs="Consolas"/>
+          <w:color w:val="000000"/>
+          <w:sz w:val="19"/>
+          <w:szCs w:val="19"/>
+          <w:highlight w:val="white"/>
+          <w:lang w:val="en-US"/>
+        </w:rPr>
+        <w:t xml:space="preserve">] = </w:t>
+      </w:r>
+      <w:proofErr w:type="spellStart"/>
+      <w:r>
+        <w:rPr>
+          <w:rFonts w:ascii="Consolas" w:hAnsi="Consolas" w:cs="Consolas"/>
+          <w:color w:val="000000"/>
+          <w:sz w:val="19"/>
+          <w:szCs w:val="19"/>
+          <w:highlight w:val="white"/>
+          <w:lang w:val="en-US"/>
+        </w:rPr>
+        <w:t>headerByte</w:t>
+      </w:r>
+      <w:proofErr w:type="spellEnd"/>
+      <w:r>
+        <w:rPr>
+          <w:rFonts w:ascii="Consolas" w:hAnsi="Consolas" w:cs="Consolas"/>
+          <w:color w:val="000000"/>
+          <w:sz w:val="19"/>
+          <w:szCs w:val="19"/>
+          <w:highlight w:val="white"/>
+          <w:lang w:val="en-US"/>
+        </w:rPr>
+        <w:t>;</w:t>
       </w:r>
     </w:p>
     <w:p>
@@ -22010,6 +23774,7 @@
         </w:rPr>
         <w:t xml:space="preserve"> (</w:t>
       </w:r>
+      <w:proofErr w:type="spellStart"/>
       <w:r>
         <w:rPr>
           <w:rFonts w:ascii="Consolas" w:hAnsi="Consolas" w:cs="Consolas"/>
@@ -22021,6 +23786,7 @@
         </w:rPr>
         <w:t>int</w:t>
       </w:r>
+      <w:proofErr w:type="spellEnd"/>
       <w:r>
         <w:rPr>
           <w:rFonts w:ascii="Consolas" w:hAnsi="Consolas" w:cs="Consolas"/>
@@ -22030,7 +23796,79 @@
           <w:highlight w:val="white"/>
           <w:lang w:val="en-US"/>
         </w:rPr>
-        <w:t xml:space="preserve"> i = 1; i &lt; 17; i++)</w:t>
+        <w:t xml:space="preserve"> </w:t>
+      </w:r>
+      <w:proofErr w:type="spellStart"/>
+      <w:r>
+        <w:rPr>
+          <w:rFonts w:ascii="Consolas" w:hAnsi="Consolas" w:cs="Consolas"/>
+          <w:color w:val="000000"/>
+          <w:sz w:val="19"/>
+          <w:szCs w:val="19"/>
+          <w:highlight w:val="white"/>
+          <w:lang w:val="en-US"/>
+        </w:rPr>
+        <w:t>i</w:t>
+      </w:r>
+      <w:proofErr w:type="spellEnd"/>
+      <w:r>
+        <w:rPr>
+          <w:rFonts w:ascii="Consolas" w:hAnsi="Consolas" w:cs="Consolas"/>
+          <w:color w:val="000000"/>
+          <w:sz w:val="19"/>
+          <w:szCs w:val="19"/>
+          <w:highlight w:val="white"/>
+          <w:lang w:val="en-US"/>
+        </w:rPr>
+        <w:t xml:space="preserve"> = 1; </w:t>
+      </w:r>
+      <w:proofErr w:type="spellStart"/>
+      <w:r>
+        <w:rPr>
+          <w:rFonts w:ascii="Consolas" w:hAnsi="Consolas" w:cs="Consolas"/>
+          <w:color w:val="000000"/>
+          <w:sz w:val="19"/>
+          <w:szCs w:val="19"/>
+          <w:highlight w:val="white"/>
+          <w:lang w:val="en-US"/>
+        </w:rPr>
+        <w:t>i</w:t>
+      </w:r>
+      <w:proofErr w:type="spellEnd"/>
+      <w:r>
+        <w:rPr>
+          <w:rFonts w:ascii="Consolas" w:hAnsi="Consolas" w:cs="Consolas"/>
+          <w:color w:val="000000"/>
+          <w:sz w:val="19"/>
+          <w:szCs w:val="19"/>
+          <w:highlight w:val="white"/>
+          <w:lang w:val="en-US"/>
+        </w:rPr>
+        <w:t xml:space="preserve"> &lt; 17; </w:t>
+      </w:r>
+      <w:proofErr w:type="spellStart"/>
+      <w:r>
+        <w:rPr>
+          <w:rFonts w:ascii="Consolas" w:hAnsi="Consolas" w:cs="Consolas"/>
+          <w:color w:val="000000"/>
+          <w:sz w:val="19"/>
+          <w:szCs w:val="19"/>
+          <w:highlight w:val="white"/>
+          <w:lang w:val="en-US"/>
+        </w:rPr>
+        <w:t>i</w:t>
+      </w:r>
+      <w:proofErr w:type="spellEnd"/>
+      <w:r>
+        <w:rPr>
+          <w:rFonts w:ascii="Consolas" w:hAnsi="Consolas" w:cs="Consolas"/>
+          <w:color w:val="000000"/>
+          <w:sz w:val="19"/>
+          <w:szCs w:val="19"/>
+          <w:highlight w:val="white"/>
+          <w:lang w:val="en-US"/>
+        </w:rPr>
+        <w:t>++)</w:t>
       </w:r>
     </w:p>
     <w:p>
@@ -22084,7 +23922,55 @@
           <w:highlight w:val="white"/>
           <w:lang w:val="en-US"/>
         </w:rPr>
-        <w:t xml:space="preserve">        macAddress.CopyTo(packet, i * 6);</w:t>
+        <w:t xml:space="preserve">        </w:t>
+      </w:r>
+      <w:proofErr w:type="spellStart"/>
+      <w:r>
+        <w:rPr>
+          <w:rFonts w:ascii="Consolas" w:hAnsi="Consolas" w:cs="Consolas"/>
+          <w:color w:val="000000"/>
+          <w:sz w:val="19"/>
+          <w:szCs w:val="19"/>
+          <w:highlight w:val="white"/>
+          <w:lang w:val="en-US"/>
+        </w:rPr>
+        <w:t>macAddress.CopyTo</w:t>
+      </w:r>
+      <w:proofErr w:type="spellEnd"/>
+      <w:r>
+        <w:rPr>
+          <w:rFonts w:ascii="Consolas" w:hAnsi="Consolas" w:cs="Consolas"/>
+          <w:color w:val="000000"/>
+          <w:sz w:val="19"/>
+          <w:szCs w:val="19"/>
+          <w:highlight w:val="white"/>
+          <w:lang w:val="en-US"/>
+        </w:rPr>
+        <w:t xml:space="preserve">(packet, </w:t>
+      </w:r>
+      <w:proofErr w:type="spellStart"/>
+      <w:r>
+        <w:rPr>
+          <w:rFonts w:ascii="Consolas" w:hAnsi="Consolas" w:cs="Consolas"/>
+          <w:color w:val="000000"/>
+          <w:sz w:val="19"/>
+          <w:szCs w:val="19"/>
+          <w:highlight w:val="white"/>
+          <w:lang w:val="en-US"/>
+        </w:rPr>
+        <w:t>i</w:t>
+      </w:r>
+      <w:proofErr w:type="spellEnd"/>
+      <w:r>
+        <w:rPr>
+          <w:rFonts w:ascii="Consolas" w:hAnsi="Consolas" w:cs="Consolas"/>
+          <w:color w:val="000000"/>
+          <w:sz w:val="19"/>
+          <w:szCs w:val="19"/>
+          <w:highlight w:val="white"/>
+          <w:lang w:val="en-US"/>
+        </w:rPr>
+        <w:t xml:space="preserve"> * 6);</w:t>
       </w:r>
     </w:p>
     <w:p>
@@ -22216,6 +24102,7 @@
         </w:rPr>
         <w:t xml:space="preserve"> (</w:t>
       </w:r>
+      <w:proofErr w:type="spellStart"/>
       <w:r>
         <w:rPr>
           <w:rFonts w:ascii="Consolas" w:hAnsi="Consolas" w:cs="Consolas"/>
@@ -22227,6 +24114,7 @@
         </w:rPr>
         <w:t>int</w:t>
       </w:r>
+      <w:proofErr w:type="spellEnd"/>
       <w:r>
         <w:rPr>
           <w:rFonts w:ascii="Consolas" w:hAnsi="Consolas" w:cs="Consolas"/>
@@ -22236,7 +24124,103 @@
           <w:highlight w:val="white"/>
           <w:lang w:val="en-US"/>
         </w:rPr>
-        <w:t xml:space="preserve"> i = 0; i &lt; passwordBytes.Length; i++)</w:t>
+        <w:t xml:space="preserve"> </w:t>
+      </w:r>
+      <w:proofErr w:type="spellStart"/>
+      <w:r>
+        <w:rPr>
+          <w:rFonts w:ascii="Consolas" w:hAnsi="Consolas" w:cs="Consolas"/>
+          <w:color w:val="000000"/>
+          <w:sz w:val="19"/>
+          <w:szCs w:val="19"/>
+          <w:highlight w:val="white"/>
+          <w:lang w:val="en-US"/>
+        </w:rPr>
+        <w:t>i</w:t>
+      </w:r>
+      <w:proofErr w:type="spellEnd"/>
+      <w:r>
+        <w:rPr>
+          <w:rFonts w:ascii="Consolas" w:hAnsi="Consolas" w:cs="Consolas"/>
+          <w:color w:val="000000"/>
+          <w:sz w:val="19"/>
+          <w:szCs w:val="19"/>
+          <w:highlight w:val="white"/>
+          <w:lang w:val="en-US"/>
+        </w:rPr>
+        <w:t xml:space="preserve"> = 0; </w:t>
+      </w:r>
+      <w:proofErr w:type="spellStart"/>
+      <w:r>
+        <w:rPr>
+          <w:rFonts w:ascii="Consolas" w:hAnsi="Consolas" w:cs="Consolas"/>
+          <w:color w:val="000000"/>
+          <w:sz w:val="19"/>
+          <w:szCs w:val="19"/>
+          <w:highlight w:val="white"/>
+          <w:lang w:val="en-US"/>
+        </w:rPr>
+        <w:t>i</w:t>
+      </w:r>
+      <w:proofErr w:type="spellEnd"/>
+      <w:r>
+        <w:rPr>
+          <w:rFonts w:ascii="Consolas" w:hAnsi="Consolas" w:cs="Consolas"/>
+          <w:color w:val="000000"/>
+          <w:sz w:val="19"/>
+          <w:szCs w:val="19"/>
+          <w:highlight w:val="white"/>
+          <w:lang w:val="en-US"/>
+        </w:rPr>
+        <w:t xml:space="preserve"> &lt; </w:t>
+      </w:r>
+      <w:proofErr w:type="spellStart"/>
+      <w:r>
+        <w:rPr>
+          <w:rFonts w:ascii="Consolas" w:hAnsi="Consolas" w:cs="Consolas"/>
+          <w:color w:val="000000"/>
+          <w:sz w:val="19"/>
+          <w:szCs w:val="19"/>
+          <w:highlight w:val="white"/>
+          <w:lang w:val="en-US"/>
+        </w:rPr>
+        <w:t>passwordBytes.Length</w:t>
+      </w:r>
+      <w:proofErr w:type="spellEnd"/>
+      <w:r>
+        <w:rPr>
+          <w:rFonts w:ascii="Consolas" w:hAnsi="Consolas" w:cs="Consolas"/>
+          <w:color w:val="000000"/>
+          <w:sz w:val="19"/>
+          <w:szCs w:val="19"/>
+          <w:highlight w:val="white"/>
+          <w:lang w:val="en-US"/>
+        </w:rPr>
+        <w:t xml:space="preserve">; </w:t>
+      </w:r>
+      <w:proofErr w:type="spellStart"/>
+      <w:r>
+        <w:rPr>
+          <w:rFonts w:ascii="Consolas" w:hAnsi="Consolas" w:cs="Consolas"/>
+          <w:color w:val="000000"/>
+          <w:sz w:val="19"/>
+          <w:szCs w:val="19"/>
+          <w:highlight w:val="white"/>
+          <w:lang w:val="en-US"/>
+        </w:rPr>
+        <w:t>i</w:t>
+      </w:r>
+      <w:proofErr w:type="spellEnd"/>
+      <w:r>
+        <w:rPr>
+          <w:rFonts w:ascii="Consolas" w:hAnsi="Consolas" w:cs="Consolas"/>
+          <w:color w:val="000000"/>
+          <w:sz w:val="19"/>
+          <w:szCs w:val="19"/>
+          <w:highlight w:val="white"/>
+          <w:lang w:val="en-US"/>
+        </w:rPr>
+        <w:t>++)</w:t>
       </w:r>
     </w:p>
     <w:p>
@@ -22290,7 +24274,79 @@
           <w:highlight w:val="white"/>
           <w:lang w:val="en-US"/>
         </w:rPr>
-        <w:t xml:space="preserve">        packet[102 + i] = passwordBytes[i];</w:t>
+        <w:t xml:space="preserve">        packet[102 + </w:t>
+      </w:r>
+      <w:proofErr w:type="spellStart"/>
+      <w:r>
+        <w:rPr>
+          <w:rFonts w:ascii="Consolas" w:hAnsi="Consolas" w:cs="Consolas"/>
+          <w:color w:val="000000"/>
+          <w:sz w:val="19"/>
+          <w:szCs w:val="19"/>
+          <w:highlight w:val="white"/>
+          <w:lang w:val="en-US"/>
+        </w:rPr>
+        <w:t>i</w:t>
+      </w:r>
+      <w:proofErr w:type="spellEnd"/>
+      <w:r>
+        <w:rPr>
+          <w:rFonts w:ascii="Consolas" w:hAnsi="Consolas" w:cs="Consolas"/>
+          <w:color w:val="000000"/>
+          <w:sz w:val="19"/>
+          <w:szCs w:val="19"/>
+          <w:highlight w:val="white"/>
+          <w:lang w:val="en-US"/>
+        </w:rPr>
+        <w:t xml:space="preserve">] = </w:t>
+      </w:r>
+      <w:proofErr w:type="spellStart"/>
+      <w:r>
+        <w:rPr>
+          <w:rFonts w:ascii="Consolas" w:hAnsi="Consolas" w:cs="Consolas"/>
+          <w:color w:val="000000"/>
+          <w:sz w:val="19"/>
+          <w:szCs w:val="19"/>
+          <w:highlight w:val="white"/>
+          <w:lang w:val="en-US"/>
+        </w:rPr>
+        <w:t>passwordBytes</w:t>
+      </w:r>
+      <w:proofErr w:type="spellEnd"/>
+      <w:r>
+        <w:rPr>
+          <w:rFonts w:ascii="Consolas" w:hAnsi="Consolas" w:cs="Consolas"/>
+          <w:color w:val="000000"/>
+          <w:sz w:val="19"/>
+          <w:szCs w:val="19"/>
+          <w:highlight w:val="white"/>
+          <w:lang w:val="en-US"/>
+        </w:rPr>
+        <w:t>[</w:t>
+      </w:r>
+      <w:proofErr w:type="spellStart"/>
+      <w:r>
+        <w:rPr>
+          <w:rFonts w:ascii="Consolas" w:hAnsi="Consolas" w:cs="Consolas"/>
+          <w:color w:val="000000"/>
+          <w:sz w:val="19"/>
+          <w:szCs w:val="19"/>
+          <w:highlight w:val="white"/>
+          <w:lang w:val="en-US"/>
+        </w:rPr>
+        <w:t>i</w:t>
+      </w:r>
+      <w:proofErr w:type="spellEnd"/>
+      <w:r>
+        <w:rPr>
+          <w:rFonts w:ascii="Consolas" w:hAnsi="Consolas" w:cs="Consolas"/>
+          <w:color w:val="000000"/>
+          <w:sz w:val="19"/>
+          <w:szCs w:val="19"/>
+          <w:highlight w:val="white"/>
+          <w:lang w:val="en-US"/>
+        </w:rPr>
+        <w:t>];</w:t>
       </w:r>
     </w:p>
     <w:p>
@@ -22564,7 +24620,7 @@
       <w:rPr>
         <w:noProof/>
       </w:rPr>
-      <w:t>1</w:t>
+      <w:t>50</w:t>
     </w:r>
     <w:r>
       <w:fldChar w:fldCharType="end"/>
@@ -24947,6 +27003,7 @@
     <w:lsdException w:name="HTML Sample" w:semiHidden="1" w:unhideWhenUsed="1"/>
     <w:lsdException w:name="HTML Typewriter" w:semiHidden="1" w:unhideWhenUsed="1"/>
     <w:lsdException w:name="HTML Variable" w:semiHidden="1" w:unhideWhenUsed="1"/>
+    <w:lsdException w:name="Normal Table" w:semiHidden="1" w:unhideWhenUsed="1"/>
     <w:lsdException w:name="annotation subject" w:semiHidden="1" w:unhideWhenUsed="1"/>
     <w:lsdException w:name="No List" w:semiHidden="1" w:unhideWhenUsed="1"/>
     <w:lsdException w:name="Outline List 1" w:semiHidden="1" w:unhideWhenUsed="1"/>
@@ -24993,8 +27050,10 @@
     <w:lsdException w:name="Table Subtle 2" w:semiHidden="1" w:unhideWhenUsed="1"/>
     <w:lsdException w:name="Table Web 1" w:semiHidden="1" w:unhideWhenUsed="1"/>
     <w:lsdException w:name="Table Web 2" w:semiHidden="1" w:unhideWhenUsed="1"/>
+    <w:lsdException w:name="Table Web 3" w:semiHidden="1" w:unhideWhenUsed="1"/>
     <w:lsdException w:name="Balloon Text" w:semiHidden="1" w:unhideWhenUsed="1"/>
     <w:lsdException w:name="Table Grid" w:uiPriority="39"/>
+    <w:lsdException w:name="Table Theme" w:semiHidden="1" w:unhideWhenUsed="1"/>
     <w:lsdException w:name="Placeholder Text" w:semiHidden="1"/>
     <w:lsdException w:name="No Spacing" w:uiPriority="1" w:qFormat="1"/>
     <w:lsdException w:name="Light Shading" w:uiPriority="60"/>

</xml_diff>